<commit_message>
Made Table 2 species CNS linkage
</commit_message>
<xml_diff>
--- a/figures_and_tables/STable2_query_marker_genes.docx
+++ b/figures_and_tables/STable2_query_marker_genes.docx
@@ -4,37 +4,33 @@
   <w:body>
     <w:tbl>
       <w:tblPr>
-        <w:tblW w:w="9460" w:type="dxa"/>
-        <w:tblInd w:w="98" w:type="dxa"/>
+        <w:tblStyle w:val="LightShading"/>
+        <w:tblW w:w="9018" w:type="dxa"/>
         <w:tblLayout w:type="fixed"/>
-        <w:tblLook w:val="0000"/>
+        <w:tblLook w:val="0620"/>
       </w:tblPr>
       <w:tblGrid>
         <w:gridCol w:w="1360"/>
         <w:gridCol w:w="3420"/>
         <w:gridCol w:w="1620"/>
-        <w:gridCol w:w="3060"/>
+        <w:gridCol w:w="2618"/>
       </w:tblGrid>
       <w:tr>
         <w:trPr>
+          <w:cnfStyle w:val="100000000000"/>
           <w:trHeight w:val="357"/>
         </w:trPr>
         <w:tc>
           <w:tcPr>
             <w:tcW w:w="1360" w:type="dxa"/>
-            <w:tcBorders>
-              <w:top w:val="single" w:sz="4" w:space="0" w:color="000000"/>
-              <w:left w:val="single" w:sz="4" w:space="0" w:color="000000"/>
-              <w:bottom w:val="single" w:sz="4" w:space="0" w:color="000000"/>
-            </w:tcBorders>
-            <w:shd w:val="clear" w:color="auto" w:fill="auto"/>
-          </w:tcPr>
-          <w:p>
-            <w:pPr>
-              <w:snapToGrid w:val="0"/>
-              <w:spacing w:after="0" w:line="100" w:lineRule="atLeast"/>
-              <w:rPr>
-                <w:rFonts w:ascii="Times New Roman" w:hAnsi="Times New Roman" w:cs="Times New Roman"/>
+          </w:tcPr>
+          <w:p>
+            <w:pPr>
+              <w:snapToGrid w:val="0"/>
+              <w:spacing w:line="100" w:lineRule="atLeast"/>
+              <w:rPr>
+                <w:rFonts w:ascii="Times New Roman" w:hAnsi="Times New Roman" w:cs="Times New Roman"/>
+                <w:b w:val="0"/>
                 <w:sz w:val="20"/>
                 <w:szCs w:val="20"/>
               </w:rPr>
@@ -60,19 +56,14 @@
         <w:tc>
           <w:tcPr>
             <w:tcW w:w="3420" w:type="dxa"/>
-            <w:tcBorders>
-              <w:top w:val="single" w:sz="4" w:space="0" w:color="000000"/>
-              <w:left w:val="single" w:sz="4" w:space="0" w:color="000000"/>
-              <w:bottom w:val="single" w:sz="4" w:space="0" w:color="000000"/>
-            </w:tcBorders>
-            <w:shd w:val="clear" w:color="auto" w:fill="auto"/>
-          </w:tcPr>
-          <w:p>
-            <w:pPr>
-              <w:snapToGrid w:val="0"/>
-              <w:spacing w:after="0" w:line="100" w:lineRule="atLeast"/>
-              <w:rPr>
-                <w:rFonts w:ascii="Times New Roman" w:hAnsi="Times New Roman" w:cs="Times New Roman"/>
+          </w:tcPr>
+          <w:p>
+            <w:pPr>
+              <w:snapToGrid w:val="0"/>
+              <w:spacing w:line="100" w:lineRule="atLeast"/>
+              <w:rPr>
+                <w:rFonts w:ascii="Times New Roman" w:hAnsi="Times New Roman" w:cs="Times New Roman"/>
+                <w:b w:val="0"/>
                 <w:sz w:val="20"/>
                 <w:szCs w:val="20"/>
               </w:rPr>
@@ -90,60 +81,68 @@
         <w:tc>
           <w:tcPr>
             <w:tcW w:w="1620" w:type="dxa"/>
-            <w:tcBorders>
-              <w:top w:val="single" w:sz="4" w:space="0" w:color="000000"/>
-              <w:left w:val="single" w:sz="4" w:space="0" w:color="000000"/>
-              <w:bottom w:val="single" w:sz="4" w:space="0" w:color="000000"/>
-            </w:tcBorders>
-            <w:shd w:val="clear" w:color="auto" w:fill="auto"/>
-          </w:tcPr>
-          <w:p>
-            <w:pPr>
-              <w:snapToGrid w:val="0"/>
-              <w:spacing w:after="0" w:line="100" w:lineRule="atLeast"/>
-              <w:rPr>
-                <w:rFonts w:ascii="Times New Roman" w:hAnsi="Times New Roman" w:cs="Times New Roman"/>
-                <w:sz w:val="20"/>
-                <w:szCs w:val="20"/>
-              </w:rPr>
-            </w:pPr>
-            <w:r>
-              <w:rPr>
-                <w:rFonts w:ascii="Times New Roman" w:hAnsi="Times New Roman" w:cs="Times New Roman"/>
-                <w:sz w:val="20"/>
-                <w:szCs w:val="20"/>
-              </w:rPr>
-              <w:t>accession</w:t>
-            </w:r>
-          </w:p>
-        </w:tc>
-        <w:tc>
-          <w:tcPr>
-            <w:tcW w:w="3060" w:type="dxa"/>
-            <w:tcBorders>
-              <w:top w:val="single" w:sz="4" w:space="0" w:color="000000"/>
-              <w:left w:val="single" w:sz="4" w:space="0" w:color="000000"/>
-              <w:bottom w:val="single" w:sz="4" w:space="0" w:color="000000"/>
-              <w:right w:val="single" w:sz="4" w:space="0" w:color="000000"/>
-            </w:tcBorders>
-          </w:tcPr>
-          <w:p>
-            <w:pPr>
-              <w:snapToGrid w:val="0"/>
-              <w:spacing w:after="0" w:line="100" w:lineRule="atLeast"/>
-              <w:rPr>
-                <w:rFonts w:ascii="Times New Roman" w:hAnsi="Times New Roman" w:cs="Times New Roman"/>
-                <w:sz w:val="20"/>
-                <w:szCs w:val="20"/>
-              </w:rPr>
-            </w:pPr>
-            <w:r>
-              <w:rPr>
-                <w:rFonts w:ascii="Times New Roman" w:hAnsi="Times New Roman" w:cs="Times New Roman"/>
-                <w:sz w:val="20"/>
-                <w:szCs w:val="20"/>
-              </w:rPr>
-              <w:t>reference</w:t>
+          </w:tcPr>
+          <w:p>
+            <w:pPr>
+              <w:snapToGrid w:val="0"/>
+              <w:spacing w:line="100" w:lineRule="atLeast"/>
+              <w:rPr>
+                <w:rFonts w:ascii="Times New Roman" w:hAnsi="Times New Roman" w:cs="Times New Roman"/>
+                <w:b w:val="0"/>
+                <w:sz w:val="20"/>
+                <w:szCs w:val="20"/>
+              </w:rPr>
+            </w:pPr>
+            <w:r>
+              <w:rPr>
+                <w:rFonts w:ascii="Times New Roman" w:hAnsi="Times New Roman" w:cs="Times New Roman"/>
+                <w:b w:val="0"/>
+                <w:sz w:val="20"/>
+                <w:szCs w:val="20"/>
+              </w:rPr>
+              <w:t>A</w:t>
+            </w:r>
+            <w:r>
+              <w:rPr>
+                <w:rFonts w:ascii="Times New Roman" w:hAnsi="Times New Roman" w:cs="Times New Roman"/>
+                <w:sz w:val="20"/>
+                <w:szCs w:val="20"/>
+              </w:rPr>
+              <w:t>ccession</w:t>
+            </w:r>
+          </w:p>
+        </w:tc>
+        <w:tc>
+          <w:tcPr>
+            <w:tcW w:w="2618" w:type="dxa"/>
+          </w:tcPr>
+          <w:p>
+            <w:pPr>
+              <w:snapToGrid w:val="0"/>
+              <w:spacing w:line="100" w:lineRule="atLeast"/>
+              <w:rPr>
+                <w:rFonts w:ascii="Times New Roman" w:hAnsi="Times New Roman" w:cs="Times New Roman"/>
+                <w:b w:val="0"/>
+                <w:sz w:val="20"/>
+                <w:szCs w:val="20"/>
+              </w:rPr>
+            </w:pPr>
+            <w:r>
+              <w:rPr>
+                <w:rFonts w:ascii="Times New Roman" w:hAnsi="Times New Roman" w:cs="Times New Roman"/>
+                <w:b w:val="0"/>
+                <w:sz w:val="20"/>
+                <w:szCs w:val="20"/>
+              </w:rPr>
+              <w:t>R</w:t>
+            </w:r>
+            <w:r>
+              <w:rPr>
+                <w:rFonts w:ascii="Times New Roman" w:hAnsi="Times New Roman" w:cs="Times New Roman"/>
+                <w:sz w:val="20"/>
+                <w:szCs w:val="20"/>
+              </w:rPr>
+              <w:t>eference</w:t>
             </w:r>
           </w:p>
         </w:tc>
@@ -156,16 +155,11 @@
           <w:tcPr>
             <w:tcW w:w="1360" w:type="dxa"/>
             <w:vMerge w:val="restart"/>
-            <w:tcBorders>
-              <w:top w:val="single" w:sz="4" w:space="0" w:color="000000"/>
-              <w:left w:val="single" w:sz="4" w:space="0" w:color="000000"/>
-            </w:tcBorders>
-            <w:shd w:val="clear" w:color="auto" w:fill="auto"/>
-          </w:tcPr>
-          <w:p>
-            <w:pPr>
-              <w:snapToGrid w:val="0"/>
-              <w:spacing w:after="0" w:line="100" w:lineRule="atLeast"/>
+          </w:tcPr>
+          <w:p>
+            <w:pPr>
+              <w:snapToGrid w:val="0"/>
+              <w:spacing w:line="100" w:lineRule="atLeast"/>
               <w:rPr>
                 <w:rFonts w:ascii="Times New Roman" w:hAnsi="Times New Roman" w:cs="Times New Roman"/>
                 <w:sz w:val="20"/>
@@ -205,17 +199,11 @@
         <w:tc>
           <w:tcPr>
             <w:tcW w:w="3420" w:type="dxa"/>
-            <w:tcBorders>
-              <w:top w:val="single" w:sz="4" w:space="0" w:color="000000"/>
-              <w:left w:val="single" w:sz="4" w:space="0" w:color="000000"/>
-              <w:bottom w:val="single" w:sz="4" w:space="0" w:color="000000"/>
-            </w:tcBorders>
-            <w:shd w:val="clear" w:color="auto" w:fill="auto"/>
-          </w:tcPr>
-          <w:p>
-            <w:pPr>
-              <w:snapToGrid w:val="0"/>
-              <w:spacing w:after="0" w:line="100" w:lineRule="atLeast"/>
+          </w:tcPr>
+          <w:p>
+            <w:pPr>
+              <w:snapToGrid w:val="0"/>
+              <w:spacing w:line="100" w:lineRule="atLeast"/>
               <w:rPr>
                 <w:rFonts w:ascii="Times New Roman" w:hAnsi="Times New Roman"/>
                 <w:sz w:val="20"/>
@@ -263,17 +251,11 @@
         <w:tc>
           <w:tcPr>
             <w:tcW w:w="1620" w:type="dxa"/>
-            <w:tcBorders>
-              <w:top w:val="single" w:sz="4" w:space="0" w:color="000000"/>
-              <w:left w:val="single" w:sz="4" w:space="0" w:color="000000"/>
-              <w:bottom w:val="single" w:sz="4" w:space="0" w:color="000000"/>
-            </w:tcBorders>
-            <w:shd w:val="clear" w:color="auto" w:fill="auto"/>
-          </w:tcPr>
-          <w:p>
-            <w:pPr>
-              <w:snapToGrid w:val="0"/>
-              <w:spacing w:after="0" w:line="100" w:lineRule="atLeast"/>
+          </w:tcPr>
+          <w:p>
+            <w:pPr>
+              <w:snapToGrid w:val="0"/>
+              <w:spacing w:line="100" w:lineRule="atLeast"/>
               <w:rPr>
                 <w:rFonts w:ascii="Times New Roman" w:hAnsi="Times New Roman"/>
                 <w:sz w:val="20"/>
@@ -292,18 +274,12 @@
         </w:tc>
         <w:tc>
           <w:tcPr>
-            <w:tcW w:w="3060" w:type="dxa"/>
-            <w:tcBorders>
-              <w:top w:val="single" w:sz="4" w:space="0" w:color="000000"/>
-              <w:left w:val="single" w:sz="4" w:space="0" w:color="000000"/>
-              <w:bottom w:val="single" w:sz="4" w:space="0" w:color="000000"/>
-              <w:right w:val="single" w:sz="4" w:space="0" w:color="000000"/>
-            </w:tcBorders>
-          </w:tcPr>
-          <w:p>
-            <w:pPr>
-              <w:snapToGrid w:val="0"/>
-              <w:spacing w:after="0" w:line="100" w:lineRule="atLeast"/>
+            <w:tcW w:w="2618" w:type="dxa"/>
+          </w:tcPr>
+          <w:p>
+            <w:pPr>
+              <w:snapToGrid w:val="0"/>
+              <w:spacing w:line="100" w:lineRule="atLeast"/>
               <w:rPr>
                 <w:rFonts w:ascii="Times New Roman" w:hAnsi="Times New Roman"/>
                 <w:sz w:val="20"/>
@@ -346,15 +322,11 @@
           <w:tcPr>
             <w:tcW w:w="1360" w:type="dxa"/>
             <w:vMerge/>
-            <w:tcBorders>
-              <w:left w:val="single" w:sz="4" w:space="0" w:color="000000"/>
-            </w:tcBorders>
-            <w:shd w:val="clear" w:color="auto" w:fill="auto"/>
-          </w:tcPr>
-          <w:p>
-            <w:pPr>
-              <w:snapToGrid w:val="0"/>
-              <w:spacing w:after="0" w:line="100" w:lineRule="atLeast"/>
+          </w:tcPr>
+          <w:p>
+            <w:pPr>
+              <w:snapToGrid w:val="0"/>
+              <w:spacing w:line="100" w:lineRule="atLeast"/>
               <w:rPr>
                 <w:rFonts w:ascii="Times New Roman" w:hAnsi="Times New Roman" w:cs="Times New Roman"/>
                 <w:sz w:val="20"/>
@@ -366,17 +338,11 @@
         <w:tc>
           <w:tcPr>
             <w:tcW w:w="3420" w:type="dxa"/>
-            <w:tcBorders>
-              <w:top w:val="single" w:sz="4" w:space="0" w:color="000000"/>
-              <w:left w:val="single" w:sz="4" w:space="0" w:color="000000"/>
-              <w:bottom w:val="single" w:sz="4" w:space="0" w:color="000000"/>
-            </w:tcBorders>
-            <w:shd w:val="clear" w:color="auto" w:fill="auto"/>
-          </w:tcPr>
-          <w:p>
-            <w:pPr>
-              <w:snapToGrid w:val="0"/>
-              <w:spacing w:after="0" w:line="100" w:lineRule="atLeast"/>
+          </w:tcPr>
+          <w:p>
+            <w:pPr>
+              <w:snapToGrid w:val="0"/>
+              <w:spacing w:line="100" w:lineRule="atLeast"/>
               <w:rPr>
                 <w:rFonts w:ascii="Times New Roman" w:hAnsi="Times New Roman"/>
                 <w:sz w:val="20"/>
@@ -413,17 +379,11 @@
         <w:tc>
           <w:tcPr>
             <w:tcW w:w="1620" w:type="dxa"/>
-            <w:tcBorders>
-              <w:top w:val="single" w:sz="4" w:space="0" w:color="000000"/>
-              <w:left w:val="single" w:sz="4" w:space="0" w:color="000000"/>
-              <w:bottom w:val="single" w:sz="4" w:space="0" w:color="000000"/>
-            </w:tcBorders>
-            <w:shd w:val="clear" w:color="auto" w:fill="auto"/>
-          </w:tcPr>
-          <w:p>
-            <w:pPr>
-              <w:snapToGrid w:val="0"/>
-              <w:spacing w:after="0" w:line="100" w:lineRule="atLeast"/>
+          </w:tcPr>
+          <w:p>
+            <w:pPr>
+              <w:snapToGrid w:val="0"/>
+              <w:spacing w:line="100" w:lineRule="atLeast"/>
               <w:rPr>
                 <w:rFonts w:ascii="Times New Roman" w:hAnsi="Times New Roman"/>
                 <w:sz w:val="20"/>
@@ -442,18 +402,12 @@
         </w:tc>
         <w:tc>
           <w:tcPr>
-            <w:tcW w:w="3060" w:type="dxa"/>
-            <w:tcBorders>
-              <w:top w:val="single" w:sz="4" w:space="0" w:color="000000"/>
-              <w:left w:val="single" w:sz="4" w:space="0" w:color="000000"/>
-              <w:bottom w:val="single" w:sz="4" w:space="0" w:color="000000"/>
-              <w:right w:val="single" w:sz="4" w:space="0" w:color="000000"/>
-            </w:tcBorders>
-          </w:tcPr>
-          <w:p>
-            <w:pPr>
-              <w:snapToGrid w:val="0"/>
-              <w:spacing w:after="0" w:line="100" w:lineRule="atLeast"/>
+            <w:tcW w:w="2618" w:type="dxa"/>
+          </w:tcPr>
+          <w:p>
+            <w:pPr>
+              <w:snapToGrid w:val="0"/>
+              <w:spacing w:line="100" w:lineRule="atLeast"/>
               <w:rPr>
                 <w:rFonts w:ascii="Times New Roman" w:hAnsi="Times New Roman"/>
                 <w:sz w:val="20"/>
@@ -485,7 +439,15 @@
                 <w:sz w:val="20"/>
                 <w:szCs w:val="20"/>
               </w:rPr>
-              <w:t>et al.</w:t>
+              <w:t>et al</w:t>
+            </w:r>
+            <w:r>
+              <w:rPr>
+                <w:rFonts w:ascii="Times New Roman" w:hAnsi="Times New Roman"/>
+                <w:sz w:val="20"/>
+                <w:szCs w:val="20"/>
+              </w:rPr>
+              <w:t>.</w:t>
             </w:r>
             <w:r>
               <w:rPr>
@@ -506,15 +468,11 @@
           <w:tcPr>
             <w:tcW w:w="1360" w:type="dxa"/>
             <w:vMerge/>
-            <w:tcBorders>
-              <w:left w:val="single" w:sz="4" w:space="0" w:color="000000"/>
-            </w:tcBorders>
-            <w:shd w:val="clear" w:color="auto" w:fill="auto"/>
-          </w:tcPr>
-          <w:p>
-            <w:pPr>
-              <w:snapToGrid w:val="0"/>
-              <w:spacing w:after="0" w:line="100" w:lineRule="atLeast"/>
+          </w:tcPr>
+          <w:p>
+            <w:pPr>
+              <w:snapToGrid w:val="0"/>
+              <w:spacing w:line="100" w:lineRule="atLeast"/>
               <w:rPr>
                 <w:rFonts w:ascii="Times New Roman" w:hAnsi="Times New Roman" w:cs="Times New Roman"/>
                 <w:sz w:val="20"/>
@@ -526,17 +484,11 @@
         <w:tc>
           <w:tcPr>
             <w:tcW w:w="3420" w:type="dxa"/>
-            <w:tcBorders>
-              <w:top w:val="single" w:sz="4" w:space="0" w:color="000000"/>
-              <w:left w:val="single" w:sz="4" w:space="0" w:color="000000"/>
-              <w:bottom w:val="single" w:sz="4" w:space="0" w:color="000000"/>
-            </w:tcBorders>
-            <w:shd w:val="clear" w:color="auto" w:fill="auto"/>
-          </w:tcPr>
-          <w:p>
-            <w:pPr>
-              <w:snapToGrid w:val="0"/>
-              <w:spacing w:after="0" w:line="100" w:lineRule="atLeast"/>
+          </w:tcPr>
+          <w:p>
+            <w:pPr>
+              <w:snapToGrid w:val="0"/>
+              <w:spacing w:line="100" w:lineRule="atLeast"/>
               <w:rPr>
                 <w:rFonts w:ascii="Times New Roman" w:hAnsi="Times New Roman"/>
                 <w:sz w:val="20"/>
@@ -576,17 +528,11 @@
         <w:tc>
           <w:tcPr>
             <w:tcW w:w="1620" w:type="dxa"/>
-            <w:tcBorders>
-              <w:top w:val="single" w:sz="4" w:space="0" w:color="000000"/>
-              <w:left w:val="single" w:sz="4" w:space="0" w:color="000000"/>
-              <w:bottom w:val="single" w:sz="4" w:space="0" w:color="000000"/>
-            </w:tcBorders>
-            <w:shd w:val="clear" w:color="auto" w:fill="auto"/>
-          </w:tcPr>
-          <w:p>
-            <w:pPr>
-              <w:snapToGrid w:val="0"/>
-              <w:spacing w:after="0" w:line="100" w:lineRule="atLeast"/>
+          </w:tcPr>
+          <w:p>
+            <w:pPr>
+              <w:snapToGrid w:val="0"/>
+              <w:spacing w:line="100" w:lineRule="atLeast"/>
               <w:rPr>
                 <w:rFonts w:ascii="Times New Roman" w:hAnsi="Times New Roman"/>
                 <w:sz w:val="20"/>
@@ -605,18 +551,12 @@
         </w:tc>
         <w:tc>
           <w:tcPr>
-            <w:tcW w:w="3060" w:type="dxa"/>
-            <w:tcBorders>
-              <w:top w:val="single" w:sz="4" w:space="0" w:color="000000"/>
-              <w:left w:val="single" w:sz="4" w:space="0" w:color="000000"/>
-              <w:bottom w:val="single" w:sz="4" w:space="0" w:color="000000"/>
-              <w:right w:val="single" w:sz="4" w:space="0" w:color="000000"/>
-            </w:tcBorders>
-          </w:tcPr>
-          <w:p>
-            <w:pPr>
-              <w:snapToGrid w:val="0"/>
-              <w:spacing w:after="0" w:line="100" w:lineRule="atLeast"/>
+            <w:tcW w:w="2618" w:type="dxa"/>
+          </w:tcPr>
+          <w:p>
+            <w:pPr>
+              <w:snapToGrid w:val="0"/>
+              <w:spacing w:line="100" w:lineRule="atLeast"/>
               <w:rPr>
                 <w:rFonts w:ascii="Times New Roman" w:hAnsi="Times New Roman"/>
                 <w:sz w:val="20"/>
@@ -678,15 +618,13 @@
             <w:tcW w:w="1360" w:type="dxa"/>
             <w:vMerge/>
             <w:tcBorders>
-              <w:left w:val="single" w:sz="4" w:space="0" w:color="000000"/>
               <w:bottom w:val="single" w:sz="4" w:space="0" w:color="000000"/>
             </w:tcBorders>
-            <w:shd w:val="clear" w:color="auto" w:fill="auto"/>
-          </w:tcPr>
-          <w:p>
-            <w:pPr>
-              <w:snapToGrid w:val="0"/>
-              <w:spacing w:after="0" w:line="100" w:lineRule="atLeast"/>
+          </w:tcPr>
+          <w:p>
+            <w:pPr>
+              <w:snapToGrid w:val="0"/>
+              <w:spacing w:line="100" w:lineRule="atLeast"/>
               <w:rPr>
                 <w:rFonts w:ascii="Times New Roman" w:hAnsi="Times New Roman" w:cs="Times New Roman"/>
                 <w:sz w:val="20"/>
@@ -699,16 +637,13 @@
           <w:tcPr>
             <w:tcW w:w="3420" w:type="dxa"/>
             <w:tcBorders>
-              <w:top w:val="single" w:sz="4" w:space="0" w:color="000000"/>
-              <w:left w:val="single" w:sz="4" w:space="0" w:color="000000"/>
               <w:bottom w:val="single" w:sz="4" w:space="0" w:color="000000"/>
             </w:tcBorders>
-            <w:shd w:val="clear" w:color="auto" w:fill="auto"/>
-          </w:tcPr>
-          <w:p>
-            <w:pPr>
-              <w:snapToGrid w:val="0"/>
-              <w:spacing w:after="0" w:line="100" w:lineRule="atLeast"/>
+          </w:tcPr>
+          <w:p>
+            <w:pPr>
+              <w:snapToGrid w:val="0"/>
+              <w:spacing w:line="100" w:lineRule="atLeast"/>
               <w:rPr>
                 <w:rFonts w:ascii="Times New Roman" w:hAnsi="Times New Roman"/>
                 <w:sz w:val="20"/>
@@ -749,16 +684,13 @@
           <w:tcPr>
             <w:tcW w:w="1620" w:type="dxa"/>
             <w:tcBorders>
-              <w:top w:val="single" w:sz="4" w:space="0" w:color="000000"/>
-              <w:left w:val="single" w:sz="4" w:space="0" w:color="000000"/>
               <w:bottom w:val="single" w:sz="4" w:space="0" w:color="000000"/>
             </w:tcBorders>
-            <w:shd w:val="clear" w:color="auto" w:fill="auto"/>
-          </w:tcPr>
-          <w:p>
-            <w:pPr>
-              <w:snapToGrid w:val="0"/>
-              <w:spacing w:after="0" w:line="100" w:lineRule="atLeast"/>
+          </w:tcPr>
+          <w:p>
+            <w:pPr>
+              <w:snapToGrid w:val="0"/>
+              <w:spacing w:line="100" w:lineRule="atLeast"/>
               <w:rPr>
                 <w:rFonts w:ascii="Times New Roman" w:hAnsi="Times New Roman"/>
                 <w:sz w:val="20"/>
@@ -777,18 +709,15 @@
         </w:tc>
         <w:tc>
           <w:tcPr>
-            <w:tcW w:w="3060" w:type="dxa"/>
-            <w:tcBorders>
-              <w:top w:val="single" w:sz="4" w:space="0" w:color="000000"/>
-              <w:left w:val="single" w:sz="4" w:space="0" w:color="000000"/>
+            <w:tcW w:w="2618" w:type="dxa"/>
+            <w:tcBorders>
               <w:bottom w:val="single" w:sz="4" w:space="0" w:color="000000"/>
-              <w:right w:val="single" w:sz="4" w:space="0" w:color="000000"/>
-            </w:tcBorders>
-          </w:tcPr>
-          <w:p>
-            <w:pPr>
-              <w:snapToGrid w:val="0"/>
-              <w:spacing w:after="0" w:line="100" w:lineRule="atLeast"/>
+            </w:tcBorders>
+          </w:tcPr>
+          <w:p>
+            <w:pPr>
+              <w:snapToGrid w:val="0"/>
+              <w:spacing w:line="100" w:lineRule="atLeast"/>
               <w:rPr>
                 <w:rFonts w:ascii="Times New Roman" w:hAnsi="Times New Roman"/>
                 <w:sz w:val="20"/>
@@ -833,14 +762,13 @@
             <w:vMerge w:val="restart"/>
             <w:tcBorders>
               <w:top w:val="single" w:sz="4" w:space="0" w:color="000000"/>
-              <w:left w:val="single" w:sz="4" w:space="0" w:color="000000"/>
-            </w:tcBorders>
-            <w:shd w:val="clear" w:color="auto" w:fill="auto"/>
-          </w:tcPr>
-          <w:p>
-            <w:pPr>
-              <w:snapToGrid w:val="0"/>
-              <w:spacing w:after="0" w:line="100" w:lineRule="atLeast"/>
+              <w:bottom w:val="nil"/>
+            </w:tcBorders>
+          </w:tcPr>
+          <w:p>
+            <w:pPr>
+              <w:snapToGrid w:val="0"/>
+              <w:spacing w:line="100" w:lineRule="atLeast"/>
               <w:rPr>
                 <w:rFonts w:ascii="Times New Roman" w:hAnsi="Times New Roman" w:cs="Times New Roman"/>
                 <w:sz w:val="20"/>
@@ -882,15 +810,13 @@
             <w:tcW w:w="3420" w:type="dxa"/>
             <w:tcBorders>
               <w:top w:val="single" w:sz="4" w:space="0" w:color="000000"/>
-              <w:left w:val="single" w:sz="4" w:space="0" w:color="000000"/>
-              <w:bottom w:val="single" w:sz="4" w:space="0" w:color="000000"/>
-            </w:tcBorders>
-            <w:shd w:val="clear" w:color="auto" w:fill="auto"/>
-          </w:tcPr>
-          <w:p>
-            <w:pPr>
-              <w:snapToGrid w:val="0"/>
-              <w:spacing w:after="0" w:line="100" w:lineRule="atLeast"/>
+              <w:bottom w:val="nil"/>
+            </w:tcBorders>
+          </w:tcPr>
+          <w:p>
+            <w:pPr>
+              <w:snapToGrid w:val="0"/>
+              <w:spacing w:line="100" w:lineRule="atLeast"/>
               <w:rPr>
                 <w:rFonts w:ascii="Times New Roman" w:hAnsi="Times New Roman"/>
                 <w:sz w:val="20"/>
@@ -932,15 +858,13 @@
             <w:tcW w:w="1620" w:type="dxa"/>
             <w:tcBorders>
               <w:top w:val="single" w:sz="4" w:space="0" w:color="000000"/>
-              <w:left w:val="single" w:sz="4" w:space="0" w:color="000000"/>
-              <w:bottom w:val="single" w:sz="4" w:space="0" w:color="000000"/>
-            </w:tcBorders>
-            <w:shd w:val="clear" w:color="auto" w:fill="auto"/>
-          </w:tcPr>
-          <w:p>
-            <w:pPr>
-              <w:snapToGrid w:val="0"/>
-              <w:spacing w:after="0" w:line="100" w:lineRule="atLeast"/>
+              <w:bottom w:val="nil"/>
+            </w:tcBorders>
+          </w:tcPr>
+          <w:p>
+            <w:pPr>
+              <w:snapToGrid w:val="0"/>
+              <w:spacing w:line="100" w:lineRule="atLeast"/>
               <w:rPr>
                 <w:rFonts w:ascii="Times New Roman" w:hAnsi="Times New Roman"/>
                 <w:sz w:val="20"/>
@@ -959,18 +883,16 @@
         </w:tc>
         <w:tc>
           <w:tcPr>
-            <w:tcW w:w="3060" w:type="dxa"/>
+            <w:tcW w:w="2618" w:type="dxa"/>
             <w:tcBorders>
               <w:top w:val="single" w:sz="4" w:space="0" w:color="000000"/>
-              <w:left w:val="single" w:sz="4" w:space="0" w:color="000000"/>
-              <w:bottom w:val="single" w:sz="4" w:space="0" w:color="000000"/>
-              <w:right w:val="single" w:sz="4" w:space="0" w:color="000000"/>
-            </w:tcBorders>
-          </w:tcPr>
-          <w:p>
-            <w:pPr>
-              <w:snapToGrid w:val="0"/>
-              <w:spacing w:after="0" w:line="100" w:lineRule="atLeast"/>
+              <w:bottom w:val="nil"/>
+            </w:tcBorders>
+          </w:tcPr>
+          <w:p>
+            <w:pPr>
+              <w:snapToGrid w:val="0"/>
+              <w:spacing w:line="100" w:lineRule="atLeast"/>
               <w:rPr>
                 <w:rFonts w:ascii="Times New Roman" w:hAnsi="Times New Roman"/>
                 <w:sz w:val="20"/>
@@ -1002,7 +924,15 @@
                 <w:sz w:val="20"/>
                 <w:szCs w:val="20"/>
               </w:rPr>
-              <w:t>et al.</w:t>
+              <w:t>et al</w:t>
+            </w:r>
+            <w:r>
+              <w:rPr>
+                <w:rFonts w:ascii="Times New Roman" w:hAnsi="Times New Roman"/>
+                <w:sz w:val="20"/>
+                <w:szCs w:val="20"/>
+              </w:rPr>
+              <w:t>.</w:t>
             </w:r>
             <w:r>
               <w:rPr>
@@ -1024,15 +954,14 @@
             <w:tcW w:w="1360" w:type="dxa"/>
             <w:vMerge/>
             <w:tcBorders>
-              <w:left w:val="single" w:sz="4" w:space="0" w:color="000000"/>
+              <w:top w:val="nil"/>
               <w:bottom w:val="single" w:sz="4" w:space="0" w:color="000000"/>
             </w:tcBorders>
-            <w:shd w:val="clear" w:color="auto" w:fill="auto"/>
-          </w:tcPr>
-          <w:p>
-            <w:pPr>
-              <w:snapToGrid w:val="0"/>
-              <w:spacing w:after="0" w:line="100" w:lineRule="atLeast"/>
+          </w:tcPr>
+          <w:p>
+            <w:pPr>
+              <w:snapToGrid w:val="0"/>
+              <w:spacing w:line="100" w:lineRule="atLeast"/>
               <w:rPr>
                 <w:rFonts w:ascii="Times New Roman" w:hAnsi="Times New Roman" w:cs="Times New Roman"/>
                 <w:sz w:val="20"/>
@@ -1045,16 +974,14 @@
           <w:tcPr>
             <w:tcW w:w="3420" w:type="dxa"/>
             <w:tcBorders>
-              <w:top w:val="single" w:sz="4" w:space="0" w:color="000000"/>
-              <w:left w:val="single" w:sz="4" w:space="0" w:color="000000"/>
+              <w:top w:val="nil"/>
               <w:bottom w:val="single" w:sz="4" w:space="0" w:color="000000"/>
             </w:tcBorders>
-            <w:shd w:val="clear" w:color="auto" w:fill="auto"/>
-          </w:tcPr>
-          <w:p>
-            <w:pPr>
-              <w:snapToGrid w:val="0"/>
-              <w:spacing w:after="0" w:line="100" w:lineRule="atLeast"/>
+          </w:tcPr>
+          <w:p>
+            <w:pPr>
+              <w:snapToGrid w:val="0"/>
+              <w:spacing w:line="100" w:lineRule="atLeast"/>
               <w:rPr>
                 <w:rFonts w:ascii="Times New Roman" w:hAnsi="Times New Roman"/>
                 <w:sz w:val="20"/>
@@ -1115,16 +1042,14 @@
           <w:tcPr>
             <w:tcW w:w="1620" w:type="dxa"/>
             <w:tcBorders>
-              <w:top w:val="single" w:sz="4" w:space="0" w:color="000000"/>
-              <w:left w:val="single" w:sz="4" w:space="0" w:color="000000"/>
+              <w:top w:val="nil"/>
               <w:bottom w:val="single" w:sz="4" w:space="0" w:color="000000"/>
             </w:tcBorders>
-            <w:shd w:val="clear" w:color="auto" w:fill="auto"/>
-          </w:tcPr>
-          <w:p>
-            <w:pPr>
-              <w:snapToGrid w:val="0"/>
-              <w:spacing w:after="0" w:line="100" w:lineRule="atLeast"/>
+          </w:tcPr>
+          <w:p>
+            <w:pPr>
+              <w:snapToGrid w:val="0"/>
+              <w:spacing w:line="100" w:lineRule="atLeast"/>
               <w:rPr>
                 <w:rFonts w:ascii="Times New Roman" w:hAnsi="Times New Roman"/>
                 <w:sz w:val="20"/>
@@ -1143,18 +1068,16 @@
         </w:tc>
         <w:tc>
           <w:tcPr>
-            <w:tcW w:w="3060" w:type="dxa"/>
-            <w:tcBorders>
-              <w:top w:val="single" w:sz="4" w:space="0" w:color="000000"/>
-              <w:left w:val="single" w:sz="4" w:space="0" w:color="000000"/>
+            <w:tcW w:w="2618" w:type="dxa"/>
+            <w:tcBorders>
+              <w:top w:val="nil"/>
               <w:bottom w:val="single" w:sz="4" w:space="0" w:color="000000"/>
-              <w:right w:val="single" w:sz="4" w:space="0" w:color="000000"/>
-            </w:tcBorders>
-          </w:tcPr>
-          <w:p>
-            <w:pPr>
-              <w:snapToGrid w:val="0"/>
-              <w:spacing w:after="0" w:line="100" w:lineRule="atLeast"/>
+            </w:tcBorders>
+          </w:tcPr>
+          <w:p>
+            <w:pPr>
+              <w:snapToGrid w:val="0"/>
+              <w:spacing w:line="100" w:lineRule="atLeast"/>
               <w:rPr>
                 <w:rFonts w:ascii="Times New Roman" w:hAnsi="Times New Roman"/>
                 <w:sz w:val="20"/>
@@ -1186,7 +1109,15 @@
                 <w:sz w:val="20"/>
                 <w:szCs w:val="20"/>
               </w:rPr>
-              <w:t>et al.</w:t>
+              <w:t>et al</w:t>
+            </w:r>
+            <w:r>
+              <w:rPr>
+                <w:rFonts w:ascii="Times New Roman" w:hAnsi="Times New Roman"/>
+                <w:sz w:val="20"/>
+                <w:szCs w:val="20"/>
+              </w:rPr>
+              <w:t>.</w:t>
             </w:r>
             <w:r>
               <w:rPr>
@@ -1208,15 +1139,13 @@
             <w:tcW w:w="1360" w:type="dxa"/>
             <w:tcBorders>
               <w:top w:val="single" w:sz="4" w:space="0" w:color="000000"/>
-              <w:left w:val="single" w:sz="4" w:space="0" w:color="000000"/>
               <w:bottom w:val="single" w:sz="4" w:space="0" w:color="000000"/>
             </w:tcBorders>
-            <w:shd w:val="clear" w:color="auto" w:fill="auto"/>
-          </w:tcPr>
-          <w:p>
-            <w:pPr>
-              <w:snapToGrid w:val="0"/>
-              <w:spacing w:after="0" w:line="100" w:lineRule="atLeast"/>
+          </w:tcPr>
+          <w:p>
+            <w:pPr>
+              <w:snapToGrid w:val="0"/>
+              <w:spacing w:line="100" w:lineRule="atLeast"/>
               <w:rPr>
                 <w:rFonts w:ascii="Times New Roman" w:hAnsi="Times New Roman" w:cs="Times New Roman"/>
                 <w:sz w:val="20"/>
@@ -1275,15 +1204,13 @@
             <w:tcW w:w="3420" w:type="dxa"/>
             <w:tcBorders>
               <w:top w:val="single" w:sz="4" w:space="0" w:color="000000"/>
-              <w:left w:val="single" w:sz="4" w:space="0" w:color="000000"/>
               <w:bottom w:val="single" w:sz="4" w:space="0" w:color="000000"/>
             </w:tcBorders>
-            <w:shd w:val="clear" w:color="auto" w:fill="auto"/>
-          </w:tcPr>
-          <w:p>
-            <w:pPr>
-              <w:snapToGrid w:val="0"/>
-              <w:spacing w:after="0" w:line="100" w:lineRule="atLeast"/>
+          </w:tcPr>
+          <w:p>
+            <w:pPr>
+              <w:snapToGrid w:val="0"/>
+              <w:spacing w:line="100" w:lineRule="atLeast"/>
               <w:rPr>
                 <w:rFonts w:ascii="Times New Roman" w:hAnsi="Times New Roman"/>
                 <w:sz w:val="20"/>
@@ -1336,15 +1263,13 @@
             <w:tcW w:w="1620" w:type="dxa"/>
             <w:tcBorders>
               <w:top w:val="single" w:sz="4" w:space="0" w:color="000000"/>
-              <w:left w:val="single" w:sz="4" w:space="0" w:color="000000"/>
               <w:bottom w:val="single" w:sz="4" w:space="0" w:color="000000"/>
             </w:tcBorders>
-            <w:shd w:val="clear" w:color="auto" w:fill="auto"/>
-          </w:tcPr>
-          <w:p>
-            <w:pPr>
-              <w:snapToGrid w:val="0"/>
-              <w:spacing w:after="0" w:line="100" w:lineRule="atLeast"/>
+          </w:tcPr>
+          <w:p>
+            <w:pPr>
+              <w:snapToGrid w:val="0"/>
+              <w:spacing w:line="100" w:lineRule="atLeast"/>
               <w:rPr>
                 <w:rFonts w:ascii="Times New Roman" w:hAnsi="Times New Roman"/>
                 <w:sz w:val="20"/>
@@ -1363,18 +1288,16 @@
         </w:tc>
         <w:tc>
           <w:tcPr>
-            <w:tcW w:w="3060" w:type="dxa"/>
+            <w:tcW w:w="2618" w:type="dxa"/>
             <w:tcBorders>
               <w:top w:val="single" w:sz="4" w:space="0" w:color="000000"/>
-              <w:left w:val="single" w:sz="4" w:space="0" w:color="000000"/>
               <w:bottom w:val="single" w:sz="4" w:space="0" w:color="000000"/>
-              <w:right w:val="single" w:sz="4" w:space="0" w:color="000000"/>
-            </w:tcBorders>
-          </w:tcPr>
-          <w:p>
-            <w:pPr>
-              <w:snapToGrid w:val="0"/>
-              <w:spacing w:after="0" w:line="100" w:lineRule="atLeast"/>
+            </w:tcBorders>
+          </w:tcPr>
+          <w:p>
+            <w:pPr>
+              <w:snapToGrid w:val="0"/>
+              <w:spacing w:line="100" w:lineRule="atLeast"/>
               <w:rPr>
                 <w:rFonts w:ascii="Times New Roman" w:hAnsi="Times New Roman"/>
                 <w:sz w:val="20"/>
@@ -1396,7 +1319,15 @@
                 <w:sz w:val="20"/>
                 <w:szCs w:val="20"/>
               </w:rPr>
-              <w:t>et al.</w:t>
+              <w:t>et al</w:t>
+            </w:r>
+            <w:r>
+              <w:rPr>
+                <w:rFonts w:ascii="Times New Roman" w:hAnsi="Times New Roman"/>
+                <w:sz w:val="20"/>
+                <w:szCs w:val="20"/>
+              </w:rPr>
+              <w:t>.</w:t>
             </w:r>
             <w:r>
               <w:rPr>
@@ -1419,14 +1350,13 @@
             <w:vMerge w:val="restart"/>
             <w:tcBorders>
               <w:top w:val="single" w:sz="4" w:space="0" w:color="000000"/>
-              <w:left w:val="single" w:sz="4" w:space="0" w:color="000000"/>
-            </w:tcBorders>
-            <w:shd w:val="clear" w:color="auto" w:fill="auto"/>
-          </w:tcPr>
-          <w:p>
-            <w:pPr>
-              <w:snapToGrid w:val="0"/>
-              <w:spacing w:after="0" w:line="100" w:lineRule="atLeast"/>
+              <w:bottom w:val="nil"/>
+            </w:tcBorders>
+          </w:tcPr>
+          <w:p>
+            <w:pPr>
+              <w:snapToGrid w:val="0"/>
+              <w:spacing w:line="100" w:lineRule="atLeast"/>
               <w:rPr>
                 <w:rFonts w:ascii="Times New Roman" w:hAnsi="Times New Roman" w:cs="Times New Roman"/>
                 <w:i/>
@@ -1461,15 +1391,13 @@
             <w:tcW w:w="3420" w:type="dxa"/>
             <w:tcBorders>
               <w:top w:val="single" w:sz="4" w:space="0" w:color="000000"/>
-              <w:left w:val="single" w:sz="4" w:space="0" w:color="000000"/>
-              <w:bottom w:val="single" w:sz="4" w:space="0" w:color="000000"/>
-            </w:tcBorders>
-            <w:shd w:val="clear" w:color="auto" w:fill="auto"/>
-          </w:tcPr>
-          <w:p>
-            <w:pPr>
-              <w:snapToGrid w:val="0"/>
-              <w:spacing w:after="0" w:line="100" w:lineRule="atLeast"/>
+              <w:bottom w:val="nil"/>
+            </w:tcBorders>
+          </w:tcPr>
+          <w:p>
+            <w:pPr>
+              <w:snapToGrid w:val="0"/>
+              <w:spacing w:line="100" w:lineRule="atLeast"/>
               <w:rPr>
                 <w:rFonts w:ascii="Times New Roman" w:hAnsi="Times New Roman"/>
                 <w:sz w:val="20"/>
@@ -1522,15 +1450,13 @@
             <w:tcW w:w="1620" w:type="dxa"/>
             <w:tcBorders>
               <w:top w:val="single" w:sz="4" w:space="0" w:color="000000"/>
-              <w:left w:val="single" w:sz="4" w:space="0" w:color="000000"/>
-              <w:bottom w:val="single" w:sz="4" w:space="0" w:color="000000"/>
-            </w:tcBorders>
-            <w:shd w:val="clear" w:color="auto" w:fill="auto"/>
-          </w:tcPr>
-          <w:p>
-            <w:pPr>
-              <w:snapToGrid w:val="0"/>
-              <w:spacing w:after="0" w:line="100" w:lineRule="atLeast"/>
+              <w:bottom w:val="nil"/>
+            </w:tcBorders>
+          </w:tcPr>
+          <w:p>
+            <w:pPr>
+              <w:snapToGrid w:val="0"/>
+              <w:spacing w:line="100" w:lineRule="atLeast"/>
               <w:rPr>
                 <w:rFonts w:ascii="Times New Roman" w:hAnsi="Times New Roman"/>
                 <w:sz w:val="20"/>
@@ -1549,18 +1475,16 @@
         </w:tc>
         <w:tc>
           <w:tcPr>
-            <w:tcW w:w="3060" w:type="dxa"/>
+            <w:tcW w:w="2618" w:type="dxa"/>
             <w:tcBorders>
               <w:top w:val="single" w:sz="4" w:space="0" w:color="000000"/>
-              <w:left w:val="single" w:sz="4" w:space="0" w:color="000000"/>
-              <w:bottom w:val="single" w:sz="4" w:space="0" w:color="000000"/>
-              <w:right w:val="single" w:sz="4" w:space="0" w:color="000000"/>
-            </w:tcBorders>
-          </w:tcPr>
-          <w:p>
-            <w:pPr>
-              <w:snapToGrid w:val="0"/>
-              <w:spacing w:after="0" w:line="100" w:lineRule="atLeast"/>
+              <w:bottom w:val="nil"/>
+            </w:tcBorders>
+          </w:tcPr>
+          <w:p>
+            <w:pPr>
+              <w:snapToGrid w:val="0"/>
+              <w:spacing w:line="100" w:lineRule="atLeast"/>
               <w:rPr>
                 <w:rFonts w:ascii="Times New Roman" w:hAnsi="Times New Roman"/>
                 <w:sz w:val="20"/>
@@ -1582,7 +1506,15 @@
                 <w:sz w:val="20"/>
                 <w:szCs w:val="20"/>
               </w:rPr>
-              <w:t>et al.</w:t>
+              <w:t>et al</w:t>
+            </w:r>
+            <w:r>
+              <w:rPr>
+                <w:rFonts w:ascii="Times New Roman" w:hAnsi="Times New Roman"/>
+                <w:sz w:val="20"/>
+                <w:szCs w:val="20"/>
+              </w:rPr>
+              <w:t>.</w:t>
             </w:r>
             <w:r>
               <w:rPr>
@@ -1604,14 +1536,13 @@
             <w:tcW w:w="1360" w:type="dxa"/>
             <w:vMerge/>
             <w:tcBorders>
-              <w:left w:val="single" w:sz="4" w:space="0" w:color="000000"/>
-            </w:tcBorders>
-            <w:shd w:val="clear" w:color="auto" w:fill="auto"/>
-          </w:tcPr>
-          <w:p>
-            <w:pPr>
-              <w:snapToGrid w:val="0"/>
-              <w:spacing w:after="0" w:line="100" w:lineRule="atLeast"/>
+              <w:top w:val="nil"/>
+            </w:tcBorders>
+          </w:tcPr>
+          <w:p>
+            <w:pPr>
+              <w:snapToGrid w:val="0"/>
+              <w:spacing w:line="100" w:lineRule="atLeast"/>
               <w:rPr>
                 <w:rFonts w:ascii="Times New Roman" w:hAnsi="Times New Roman" w:cs="Times New Roman"/>
                 <w:sz w:val="20"/>
@@ -1624,16 +1555,13 @@
           <w:tcPr>
             <w:tcW w:w="3420" w:type="dxa"/>
             <w:tcBorders>
-              <w:top w:val="single" w:sz="4" w:space="0" w:color="000000"/>
-              <w:left w:val="single" w:sz="4" w:space="0" w:color="000000"/>
-              <w:bottom w:val="single" w:sz="4" w:space="0" w:color="000000"/>
-            </w:tcBorders>
-            <w:shd w:val="clear" w:color="auto" w:fill="auto"/>
-          </w:tcPr>
-          <w:p>
-            <w:pPr>
-              <w:snapToGrid w:val="0"/>
-              <w:spacing w:after="0" w:line="100" w:lineRule="atLeast"/>
+              <w:top w:val="nil"/>
+            </w:tcBorders>
+          </w:tcPr>
+          <w:p>
+            <w:pPr>
+              <w:snapToGrid w:val="0"/>
+              <w:spacing w:line="100" w:lineRule="atLeast"/>
               <w:rPr>
                 <w:rFonts w:ascii="Times New Roman" w:hAnsi="Times New Roman"/>
                 <w:sz w:val="20"/>
@@ -1685,16 +1613,13 @@
           <w:tcPr>
             <w:tcW w:w="1620" w:type="dxa"/>
             <w:tcBorders>
-              <w:top w:val="single" w:sz="4" w:space="0" w:color="000000"/>
-              <w:left w:val="single" w:sz="4" w:space="0" w:color="000000"/>
-              <w:bottom w:val="single" w:sz="4" w:space="0" w:color="000000"/>
-            </w:tcBorders>
-            <w:shd w:val="clear" w:color="auto" w:fill="auto"/>
-          </w:tcPr>
-          <w:p>
-            <w:pPr>
-              <w:snapToGrid w:val="0"/>
-              <w:spacing w:after="0" w:line="100" w:lineRule="atLeast"/>
+              <w:top w:val="nil"/>
+            </w:tcBorders>
+          </w:tcPr>
+          <w:p>
+            <w:pPr>
+              <w:snapToGrid w:val="0"/>
+              <w:spacing w:line="100" w:lineRule="atLeast"/>
               <w:rPr>
                 <w:rFonts w:ascii="Times New Roman" w:hAnsi="Times New Roman"/>
                 <w:sz w:val="20"/>
@@ -1713,7 +1638,7 @@
           <w:p>
             <w:pPr>
               <w:snapToGrid w:val="0"/>
-              <w:spacing w:after="0" w:line="100" w:lineRule="atLeast"/>
+              <w:spacing w:line="100" w:lineRule="atLeast"/>
               <w:rPr>
                 <w:rFonts w:ascii="Times New Roman" w:hAnsi="Times New Roman"/>
                 <w:sz w:val="20"/>
@@ -1732,18 +1657,15 @@
         </w:tc>
         <w:tc>
           <w:tcPr>
-            <w:tcW w:w="3060" w:type="dxa"/>
-            <w:tcBorders>
-              <w:top w:val="single" w:sz="4" w:space="0" w:color="000000"/>
-              <w:left w:val="single" w:sz="4" w:space="0" w:color="000000"/>
-              <w:bottom w:val="single" w:sz="4" w:space="0" w:color="000000"/>
-              <w:right w:val="single" w:sz="4" w:space="0" w:color="000000"/>
-            </w:tcBorders>
-          </w:tcPr>
-          <w:p>
-            <w:pPr>
-              <w:snapToGrid w:val="0"/>
-              <w:spacing w:after="0" w:line="100" w:lineRule="atLeast"/>
+            <w:tcW w:w="2618" w:type="dxa"/>
+            <w:tcBorders>
+              <w:top w:val="nil"/>
+            </w:tcBorders>
+          </w:tcPr>
+          <w:p>
+            <w:pPr>
+              <w:snapToGrid w:val="0"/>
+              <w:spacing w:line="100" w:lineRule="atLeast"/>
               <w:rPr>
                 <w:rFonts w:ascii="Times New Roman" w:hAnsi="Times New Roman"/>
                 <w:sz w:val="20"/>
@@ -1765,7 +1687,15 @@
                 <w:sz w:val="20"/>
                 <w:szCs w:val="20"/>
               </w:rPr>
-              <w:t>et al.</w:t>
+              <w:t>et al</w:t>
+            </w:r>
+            <w:r>
+              <w:rPr>
+                <w:rFonts w:ascii="Times New Roman" w:hAnsi="Times New Roman"/>
+                <w:sz w:val="20"/>
+                <w:szCs w:val="20"/>
+              </w:rPr>
+              <w:t>.</w:t>
             </w:r>
             <w:r>
               <w:rPr>
@@ -1787,15 +1717,13 @@
             <w:tcW w:w="1360" w:type="dxa"/>
             <w:vMerge/>
             <w:tcBorders>
-              <w:left w:val="single" w:sz="4" w:space="0" w:color="000000"/>
               <w:bottom w:val="single" w:sz="4" w:space="0" w:color="000000"/>
             </w:tcBorders>
-            <w:shd w:val="clear" w:color="auto" w:fill="auto"/>
-          </w:tcPr>
-          <w:p>
-            <w:pPr>
-              <w:snapToGrid w:val="0"/>
-              <w:spacing w:after="0" w:line="100" w:lineRule="atLeast"/>
+          </w:tcPr>
+          <w:p>
+            <w:pPr>
+              <w:snapToGrid w:val="0"/>
+              <w:spacing w:line="100" w:lineRule="atLeast"/>
               <w:rPr>
                 <w:rFonts w:ascii="Times New Roman" w:hAnsi="Times New Roman" w:cs="Times New Roman"/>
                 <w:sz w:val="20"/>
@@ -1808,16 +1736,13 @@
           <w:tcPr>
             <w:tcW w:w="3420" w:type="dxa"/>
             <w:tcBorders>
-              <w:top w:val="single" w:sz="4" w:space="0" w:color="000000"/>
-              <w:left w:val="single" w:sz="4" w:space="0" w:color="000000"/>
               <w:bottom w:val="single" w:sz="4" w:space="0" w:color="000000"/>
             </w:tcBorders>
-            <w:shd w:val="clear" w:color="auto" w:fill="auto"/>
-          </w:tcPr>
-          <w:p>
-            <w:pPr>
-              <w:snapToGrid w:val="0"/>
-              <w:spacing w:after="0" w:line="100" w:lineRule="atLeast"/>
+          </w:tcPr>
+          <w:p>
+            <w:pPr>
+              <w:snapToGrid w:val="0"/>
+              <w:spacing w:line="100" w:lineRule="atLeast"/>
               <w:rPr>
                 <w:rFonts w:ascii="Times New Roman" w:hAnsi="Times New Roman"/>
                 <w:sz w:val="20"/>
@@ -1848,16 +1773,13 @@
           <w:tcPr>
             <w:tcW w:w="1620" w:type="dxa"/>
             <w:tcBorders>
-              <w:top w:val="single" w:sz="4" w:space="0" w:color="000000"/>
-              <w:left w:val="single" w:sz="4" w:space="0" w:color="000000"/>
               <w:bottom w:val="single" w:sz="4" w:space="0" w:color="000000"/>
             </w:tcBorders>
-            <w:shd w:val="clear" w:color="auto" w:fill="auto"/>
-          </w:tcPr>
-          <w:p>
-            <w:pPr>
-              <w:snapToGrid w:val="0"/>
-              <w:spacing w:after="0" w:line="100" w:lineRule="atLeast"/>
+          </w:tcPr>
+          <w:p>
+            <w:pPr>
+              <w:snapToGrid w:val="0"/>
+              <w:spacing w:line="100" w:lineRule="atLeast"/>
               <w:rPr>
                 <w:rFonts w:ascii="Times New Roman" w:hAnsi="Times New Roman"/>
                 <w:sz w:val="20"/>
@@ -1876,7 +1798,7 @@
           <w:p>
             <w:pPr>
               <w:snapToGrid w:val="0"/>
-              <w:spacing w:after="0" w:line="100" w:lineRule="atLeast"/>
+              <w:spacing w:line="100" w:lineRule="atLeast"/>
               <w:rPr>
                 <w:rFonts w:ascii="Times New Roman" w:hAnsi="Times New Roman"/>
                 <w:sz w:val="20"/>
@@ -1895,7 +1817,7 @@
           <w:p>
             <w:pPr>
               <w:snapToGrid w:val="0"/>
-              <w:spacing w:after="0" w:line="100" w:lineRule="atLeast"/>
+              <w:spacing w:line="100" w:lineRule="atLeast"/>
               <w:rPr>
                 <w:rFonts w:ascii="Times New Roman" w:hAnsi="Times New Roman"/>
                 <w:sz w:val="20"/>
@@ -1914,18 +1836,15 @@
         </w:tc>
         <w:tc>
           <w:tcPr>
-            <w:tcW w:w="3060" w:type="dxa"/>
-            <w:tcBorders>
-              <w:top w:val="single" w:sz="4" w:space="0" w:color="000000"/>
-              <w:left w:val="single" w:sz="4" w:space="0" w:color="000000"/>
+            <w:tcW w:w="2618" w:type="dxa"/>
+            <w:tcBorders>
               <w:bottom w:val="single" w:sz="4" w:space="0" w:color="000000"/>
-              <w:right w:val="single" w:sz="4" w:space="0" w:color="000000"/>
-            </w:tcBorders>
-          </w:tcPr>
-          <w:p>
-            <w:pPr>
-              <w:snapToGrid w:val="0"/>
-              <w:spacing w:after="0" w:line="100" w:lineRule="atLeast"/>
+            </w:tcBorders>
+          </w:tcPr>
+          <w:p>
+            <w:pPr>
+              <w:snapToGrid w:val="0"/>
+              <w:spacing w:line="100" w:lineRule="atLeast"/>
               <w:rPr>
                 <w:rFonts w:ascii="Times New Roman" w:hAnsi="Times New Roman"/>
                 <w:sz w:val="20"/>
@@ -1947,7 +1866,15 @@
                 <w:sz w:val="20"/>
                 <w:szCs w:val="20"/>
               </w:rPr>
-              <w:t>et al.</w:t>
+              <w:t>et al</w:t>
+            </w:r>
+            <w:r>
+              <w:rPr>
+                <w:rFonts w:ascii="Times New Roman" w:hAnsi="Times New Roman"/>
+                <w:sz w:val="20"/>
+                <w:szCs w:val="20"/>
+              </w:rPr>
+              <w:t>.</w:t>
             </w:r>
             <w:r>
               <w:rPr>
@@ -1969,15 +1896,13 @@
             <w:tcW w:w="1360" w:type="dxa"/>
             <w:tcBorders>
               <w:top w:val="single" w:sz="4" w:space="0" w:color="000000"/>
-              <w:left w:val="single" w:sz="4" w:space="0" w:color="000000"/>
               <w:bottom w:val="single" w:sz="4" w:space="0" w:color="000000"/>
             </w:tcBorders>
-            <w:shd w:val="clear" w:color="auto" w:fill="auto"/>
-          </w:tcPr>
-          <w:p>
-            <w:pPr>
-              <w:snapToGrid w:val="0"/>
-              <w:spacing w:after="0" w:line="100" w:lineRule="atLeast"/>
+          </w:tcPr>
+          <w:p>
+            <w:pPr>
+              <w:snapToGrid w:val="0"/>
+              <w:spacing w:line="100" w:lineRule="atLeast"/>
               <w:rPr>
                 <w:rFonts w:ascii="Times New Roman" w:hAnsi="Times New Roman" w:cs="Times New Roman"/>
                 <w:i/>
@@ -2021,15 +1946,13 @@
             <w:tcW w:w="3420" w:type="dxa"/>
             <w:tcBorders>
               <w:top w:val="single" w:sz="4" w:space="0" w:color="000000"/>
-              <w:left w:val="single" w:sz="4" w:space="0" w:color="000000"/>
               <w:bottom w:val="single" w:sz="4" w:space="0" w:color="000000"/>
             </w:tcBorders>
-            <w:shd w:val="clear" w:color="auto" w:fill="auto"/>
-          </w:tcPr>
-          <w:p>
-            <w:pPr>
-              <w:snapToGrid w:val="0"/>
-              <w:spacing w:after="0" w:line="100" w:lineRule="atLeast"/>
+          </w:tcPr>
+          <w:p>
+            <w:pPr>
+              <w:snapToGrid w:val="0"/>
+              <w:spacing w:line="100" w:lineRule="atLeast"/>
               <w:rPr>
                 <w:rFonts w:ascii="Times New Roman" w:hAnsi="Times New Roman"/>
                 <w:sz w:val="20"/>
@@ -2082,15 +2005,13 @@
             <w:tcW w:w="1620" w:type="dxa"/>
             <w:tcBorders>
               <w:top w:val="single" w:sz="4" w:space="0" w:color="000000"/>
-              <w:left w:val="single" w:sz="4" w:space="0" w:color="000000"/>
               <w:bottom w:val="single" w:sz="4" w:space="0" w:color="000000"/>
             </w:tcBorders>
-            <w:shd w:val="clear" w:color="auto" w:fill="auto"/>
-          </w:tcPr>
-          <w:p>
-            <w:pPr>
-              <w:snapToGrid w:val="0"/>
-              <w:spacing w:after="0" w:line="100" w:lineRule="atLeast"/>
+          </w:tcPr>
+          <w:p>
+            <w:pPr>
+              <w:snapToGrid w:val="0"/>
+              <w:spacing w:line="100" w:lineRule="atLeast"/>
               <w:rPr>
                 <w:rFonts w:ascii="Times New Roman" w:hAnsi="Times New Roman"/>
                 <w:sz w:val="20"/>
@@ -2109,18 +2030,16 @@
         </w:tc>
         <w:tc>
           <w:tcPr>
-            <w:tcW w:w="3060" w:type="dxa"/>
+            <w:tcW w:w="2618" w:type="dxa"/>
             <w:tcBorders>
               <w:top w:val="single" w:sz="4" w:space="0" w:color="000000"/>
-              <w:left w:val="single" w:sz="4" w:space="0" w:color="000000"/>
               <w:bottom w:val="single" w:sz="4" w:space="0" w:color="000000"/>
-              <w:right w:val="single" w:sz="4" w:space="0" w:color="000000"/>
-            </w:tcBorders>
-          </w:tcPr>
-          <w:p>
-            <w:pPr>
-              <w:snapToGrid w:val="0"/>
-              <w:spacing w:after="0" w:line="100" w:lineRule="atLeast"/>
+            </w:tcBorders>
+          </w:tcPr>
+          <w:p>
+            <w:pPr>
+              <w:snapToGrid w:val="0"/>
+              <w:spacing w:line="100" w:lineRule="atLeast"/>
               <w:rPr>
                 <w:rFonts w:ascii="Times New Roman" w:hAnsi="Times New Roman"/>
                 <w:sz w:val="20"/>
@@ -2164,15 +2083,13 @@
             <w:tcW w:w="1360" w:type="dxa"/>
             <w:tcBorders>
               <w:top w:val="single" w:sz="4" w:space="0" w:color="000000"/>
-              <w:left w:val="single" w:sz="4" w:space="0" w:color="000000"/>
               <w:bottom w:val="single" w:sz="4" w:space="0" w:color="000000"/>
             </w:tcBorders>
-            <w:shd w:val="clear" w:color="auto" w:fill="auto"/>
-          </w:tcPr>
-          <w:p>
-            <w:pPr>
-              <w:snapToGrid w:val="0"/>
-              <w:spacing w:after="0" w:line="100" w:lineRule="atLeast"/>
+          </w:tcPr>
+          <w:p>
+            <w:pPr>
+              <w:snapToGrid w:val="0"/>
+              <w:spacing w:line="100" w:lineRule="atLeast"/>
               <w:rPr>
                 <w:rFonts w:ascii="Times New Roman" w:hAnsi="Times New Roman" w:cs="Times New Roman"/>
                 <w:i/>
@@ -2216,15 +2133,13 @@
             <w:tcW w:w="3420" w:type="dxa"/>
             <w:tcBorders>
               <w:top w:val="single" w:sz="4" w:space="0" w:color="000000"/>
-              <w:left w:val="single" w:sz="4" w:space="0" w:color="000000"/>
               <w:bottom w:val="single" w:sz="4" w:space="0" w:color="000000"/>
             </w:tcBorders>
-            <w:shd w:val="clear" w:color="auto" w:fill="auto"/>
-          </w:tcPr>
-          <w:p>
-            <w:pPr>
-              <w:snapToGrid w:val="0"/>
-              <w:spacing w:after="0" w:line="100" w:lineRule="atLeast"/>
+          </w:tcPr>
+          <w:p>
+            <w:pPr>
+              <w:snapToGrid w:val="0"/>
+              <w:spacing w:line="100" w:lineRule="atLeast"/>
               <w:rPr>
                 <w:rFonts w:ascii="Times New Roman" w:hAnsi="Times New Roman"/>
                 <w:i/>
@@ -2270,15 +2185,13 @@
             <w:tcW w:w="1620" w:type="dxa"/>
             <w:tcBorders>
               <w:top w:val="single" w:sz="4" w:space="0" w:color="000000"/>
-              <w:left w:val="single" w:sz="4" w:space="0" w:color="000000"/>
               <w:bottom w:val="single" w:sz="4" w:space="0" w:color="000000"/>
             </w:tcBorders>
-            <w:shd w:val="clear" w:color="auto" w:fill="auto"/>
-          </w:tcPr>
-          <w:p>
-            <w:pPr>
-              <w:snapToGrid w:val="0"/>
-              <w:spacing w:after="0" w:line="100" w:lineRule="atLeast"/>
+          </w:tcPr>
+          <w:p>
+            <w:pPr>
+              <w:snapToGrid w:val="0"/>
+              <w:spacing w:line="100" w:lineRule="atLeast"/>
               <w:rPr>
                 <w:rFonts w:ascii="Times New Roman" w:hAnsi="Times New Roman"/>
                 <w:sz w:val="20"/>
@@ -2297,18 +2210,16 @@
         </w:tc>
         <w:tc>
           <w:tcPr>
-            <w:tcW w:w="3060" w:type="dxa"/>
+            <w:tcW w:w="2618" w:type="dxa"/>
             <w:tcBorders>
               <w:top w:val="single" w:sz="4" w:space="0" w:color="000000"/>
-              <w:left w:val="single" w:sz="4" w:space="0" w:color="000000"/>
               <w:bottom w:val="single" w:sz="4" w:space="0" w:color="000000"/>
-              <w:right w:val="single" w:sz="4" w:space="0" w:color="000000"/>
-            </w:tcBorders>
-          </w:tcPr>
-          <w:p>
-            <w:pPr>
-              <w:snapToGrid w:val="0"/>
-              <w:spacing w:after="0" w:line="100" w:lineRule="atLeast"/>
+            </w:tcBorders>
+          </w:tcPr>
+          <w:p>
+            <w:pPr>
+              <w:snapToGrid w:val="0"/>
+              <w:spacing w:line="100" w:lineRule="atLeast"/>
               <w:rPr>
                 <w:rFonts w:ascii="Times New Roman" w:hAnsi="Times New Roman"/>
                 <w:sz w:val="20"/>
@@ -2340,7 +2251,15 @@
                 <w:sz w:val="20"/>
                 <w:szCs w:val="20"/>
               </w:rPr>
-              <w:t>et al.</w:t>
+              <w:t>et al</w:t>
+            </w:r>
+            <w:r>
+              <w:rPr>
+                <w:rFonts w:ascii="Times New Roman" w:hAnsi="Times New Roman"/>
+                <w:sz w:val="20"/>
+                <w:szCs w:val="20"/>
+              </w:rPr>
+              <w:t>.</w:t>
             </w:r>
             <w:r>
               <w:rPr>
@@ -2362,15 +2281,13 @@
             <w:tcW w:w="1360" w:type="dxa"/>
             <w:tcBorders>
               <w:top w:val="single" w:sz="4" w:space="0" w:color="000000"/>
-              <w:left w:val="single" w:sz="4" w:space="0" w:color="000000"/>
               <w:bottom w:val="single" w:sz="4" w:space="0" w:color="000000"/>
             </w:tcBorders>
-            <w:shd w:val="clear" w:color="auto" w:fill="auto"/>
-          </w:tcPr>
-          <w:p>
-            <w:pPr>
-              <w:snapToGrid w:val="0"/>
-              <w:spacing w:after="0" w:line="100" w:lineRule="atLeast"/>
+          </w:tcPr>
+          <w:p>
+            <w:pPr>
+              <w:snapToGrid w:val="0"/>
+              <w:spacing w:line="100" w:lineRule="atLeast"/>
               <w:rPr>
                 <w:rFonts w:ascii="Times New Roman" w:hAnsi="Times New Roman" w:cs="Times New Roman"/>
                 <w:sz w:val="20"/>
@@ -2436,15 +2353,13 @@
             <w:tcW w:w="3420" w:type="dxa"/>
             <w:tcBorders>
               <w:top w:val="single" w:sz="4" w:space="0" w:color="000000"/>
-              <w:left w:val="single" w:sz="4" w:space="0" w:color="000000"/>
               <w:bottom w:val="single" w:sz="4" w:space="0" w:color="000000"/>
             </w:tcBorders>
-            <w:shd w:val="clear" w:color="auto" w:fill="auto"/>
-          </w:tcPr>
-          <w:p>
-            <w:pPr>
-              <w:snapToGrid w:val="0"/>
-              <w:spacing w:after="0" w:line="100" w:lineRule="atLeast"/>
+          </w:tcPr>
+          <w:p>
+            <w:pPr>
+              <w:snapToGrid w:val="0"/>
+              <w:spacing w:line="100" w:lineRule="atLeast"/>
               <w:rPr>
                 <w:rFonts w:ascii="Times New Roman" w:hAnsi="Times New Roman"/>
                 <w:sz w:val="20"/>
@@ -2494,7 +2409,7 @@
           <w:p>
             <w:pPr>
               <w:snapToGrid w:val="0"/>
-              <w:spacing w:after="0" w:line="100" w:lineRule="atLeast"/>
+              <w:spacing w:line="100" w:lineRule="atLeast"/>
               <w:rPr>
                 <w:rFonts w:ascii="Times New Roman" w:hAnsi="Times New Roman"/>
                 <w:sz w:val="20"/>
@@ -2556,15 +2471,13 @@
             <w:tcW w:w="1620" w:type="dxa"/>
             <w:tcBorders>
               <w:top w:val="single" w:sz="4" w:space="0" w:color="000000"/>
-              <w:left w:val="single" w:sz="4" w:space="0" w:color="000000"/>
               <w:bottom w:val="single" w:sz="4" w:space="0" w:color="000000"/>
             </w:tcBorders>
-            <w:shd w:val="clear" w:color="auto" w:fill="auto"/>
-          </w:tcPr>
-          <w:p>
-            <w:pPr>
-              <w:snapToGrid w:val="0"/>
-              <w:spacing w:after="0" w:line="100" w:lineRule="atLeast"/>
+          </w:tcPr>
+          <w:p>
+            <w:pPr>
+              <w:snapToGrid w:val="0"/>
+              <w:spacing w:line="100" w:lineRule="atLeast"/>
               <w:rPr>
                 <w:rFonts w:ascii="Times New Roman" w:hAnsi="Times New Roman"/>
                 <w:sz w:val="20"/>
@@ -2583,7 +2496,7 @@
           <w:p>
             <w:pPr>
               <w:snapToGrid w:val="0"/>
-              <w:spacing w:after="0" w:line="100" w:lineRule="atLeast"/>
+              <w:spacing w:line="100" w:lineRule="atLeast"/>
               <w:rPr>
                 <w:rFonts w:ascii="Times New Roman" w:hAnsi="Times New Roman"/>
                 <w:sz w:val="20"/>
@@ -2602,18 +2515,16 @@
         </w:tc>
         <w:tc>
           <w:tcPr>
-            <w:tcW w:w="3060" w:type="dxa"/>
+            <w:tcW w:w="2618" w:type="dxa"/>
             <w:tcBorders>
               <w:top w:val="single" w:sz="4" w:space="0" w:color="000000"/>
-              <w:left w:val="single" w:sz="4" w:space="0" w:color="000000"/>
               <w:bottom w:val="single" w:sz="4" w:space="0" w:color="000000"/>
-              <w:right w:val="single" w:sz="4" w:space="0" w:color="000000"/>
-            </w:tcBorders>
-          </w:tcPr>
-          <w:p>
-            <w:pPr>
-              <w:snapToGrid w:val="0"/>
-              <w:spacing w:after="0" w:line="100" w:lineRule="atLeast"/>
+            </w:tcBorders>
+          </w:tcPr>
+          <w:p>
+            <w:pPr>
+              <w:snapToGrid w:val="0"/>
+              <w:spacing w:line="100" w:lineRule="atLeast"/>
               <w:rPr>
                 <w:rFonts w:ascii="Times New Roman" w:hAnsi="Times New Roman"/>
                 <w:sz w:val="20"/>
@@ -2635,7 +2546,15 @@
                 <w:sz w:val="20"/>
                 <w:szCs w:val="20"/>
               </w:rPr>
-              <w:t>et al.</w:t>
+              <w:t>et al</w:t>
+            </w:r>
+            <w:r>
+              <w:rPr>
+                <w:rFonts w:ascii="Times New Roman" w:hAnsi="Times New Roman"/>
+                <w:sz w:val="20"/>
+                <w:szCs w:val="20"/>
+              </w:rPr>
+              <w:t>.</w:t>
             </w:r>
             <w:r>
               <w:rPr>
@@ -2658,14 +2577,13 @@
             <w:vMerge w:val="restart"/>
             <w:tcBorders>
               <w:top w:val="single" w:sz="4" w:space="0" w:color="000000"/>
-              <w:left w:val="single" w:sz="4" w:space="0" w:color="000000"/>
-            </w:tcBorders>
-            <w:shd w:val="clear" w:color="auto" w:fill="auto"/>
-          </w:tcPr>
-          <w:p>
-            <w:pPr>
-              <w:snapToGrid w:val="0"/>
-              <w:spacing w:after="0" w:line="100" w:lineRule="atLeast"/>
+              <w:bottom w:val="nil"/>
+            </w:tcBorders>
+          </w:tcPr>
+          <w:p>
+            <w:pPr>
+              <w:snapToGrid w:val="0"/>
+              <w:spacing w:line="100" w:lineRule="atLeast"/>
               <w:rPr>
                 <w:rFonts w:ascii="Times New Roman" w:hAnsi="Times New Roman" w:cs="Times New Roman"/>
                 <w:sz w:val="20"/>
@@ -2689,15 +2607,13 @@
             <w:tcW w:w="3420" w:type="dxa"/>
             <w:tcBorders>
               <w:top w:val="single" w:sz="4" w:space="0" w:color="000000"/>
-              <w:left w:val="single" w:sz="4" w:space="0" w:color="000000"/>
-              <w:bottom w:val="single" w:sz="4" w:space="0" w:color="000000"/>
-            </w:tcBorders>
-            <w:shd w:val="clear" w:color="auto" w:fill="auto"/>
-          </w:tcPr>
-          <w:p>
-            <w:pPr>
-              <w:snapToGrid w:val="0"/>
-              <w:spacing w:after="0" w:line="100" w:lineRule="atLeast"/>
+              <w:bottom w:val="nil"/>
+            </w:tcBorders>
+          </w:tcPr>
+          <w:p>
+            <w:pPr>
+              <w:snapToGrid w:val="0"/>
+              <w:spacing w:line="100" w:lineRule="atLeast"/>
               <w:rPr>
                 <w:rFonts w:ascii="Times New Roman" w:hAnsi="Times New Roman"/>
                 <w:i/>
@@ -2760,15 +2676,13 @@
             <w:tcW w:w="1620" w:type="dxa"/>
             <w:tcBorders>
               <w:top w:val="single" w:sz="4" w:space="0" w:color="000000"/>
-              <w:left w:val="single" w:sz="4" w:space="0" w:color="000000"/>
-              <w:bottom w:val="single" w:sz="4" w:space="0" w:color="000000"/>
-            </w:tcBorders>
-            <w:shd w:val="clear" w:color="auto" w:fill="auto"/>
-          </w:tcPr>
-          <w:p>
-            <w:pPr>
-              <w:snapToGrid w:val="0"/>
-              <w:spacing w:after="0" w:line="100" w:lineRule="atLeast"/>
+              <w:bottom w:val="nil"/>
+            </w:tcBorders>
+          </w:tcPr>
+          <w:p>
+            <w:pPr>
+              <w:snapToGrid w:val="0"/>
+              <w:spacing w:line="100" w:lineRule="atLeast"/>
               <w:rPr>
                 <w:rFonts w:ascii="Times New Roman" w:hAnsi="Times New Roman"/>
                 <w:sz w:val="20"/>
@@ -2795,18 +2709,16 @@
         </w:tc>
         <w:tc>
           <w:tcPr>
-            <w:tcW w:w="3060" w:type="dxa"/>
+            <w:tcW w:w="2618" w:type="dxa"/>
             <w:tcBorders>
               <w:top w:val="single" w:sz="4" w:space="0" w:color="000000"/>
-              <w:left w:val="single" w:sz="4" w:space="0" w:color="000000"/>
-              <w:bottom w:val="single" w:sz="4" w:space="0" w:color="000000"/>
-              <w:right w:val="single" w:sz="4" w:space="0" w:color="000000"/>
-            </w:tcBorders>
-          </w:tcPr>
-          <w:p>
-            <w:pPr>
-              <w:snapToGrid w:val="0"/>
-              <w:spacing w:after="0" w:line="100" w:lineRule="atLeast"/>
+              <w:bottom w:val="nil"/>
+            </w:tcBorders>
+          </w:tcPr>
+          <w:p>
+            <w:pPr>
+              <w:snapToGrid w:val="0"/>
+              <w:spacing w:line="100" w:lineRule="atLeast"/>
               <w:rPr>
                 <w:rFonts w:ascii="Times New Roman" w:hAnsi="Times New Roman"/>
                 <w:sz w:val="20"/>
@@ -2854,7 +2766,15 @@
                 <w:sz w:val="20"/>
                 <w:szCs w:val="20"/>
               </w:rPr>
-              <w:t>et al.</w:t>
+              <w:t>et al</w:t>
+            </w:r>
+            <w:r>
+              <w:rPr>
+                <w:rFonts w:ascii="Times New Roman" w:hAnsi="Times New Roman"/>
+                <w:sz w:val="20"/>
+                <w:szCs w:val="20"/>
+              </w:rPr>
+              <w:t>.</w:t>
             </w:r>
             <w:r>
               <w:rPr>
@@ -2876,14 +2796,14 @@
             <w:tcW w:w="1360" w:type="dxa"/>
             <w:vMerge/>
             <w:tcBorders>
-              <w:left w:val="single" w:sz="4" w:space="0" w:color="000000"/>
-            </w:tcBorders>
-            <w:shd w:val="clear" w:color="auto" w:fill="auto"/>
-          </w:tcPr>
-          <w:p>
-            <w:pPr>
-              <w:snapToGrid w:val="0"/>
-              <w:spacing w:after="0" w:line="100" w:lineRule="atLeast"/>
+              <w:top w:val="nil"/>
+              <w:bottom w:val="nil"/>
+            </w:tcBorders>
+          </w:tcPr>
+          <w:p>
+            <w:pPr>
+              <w:snapToGrid w:val="0"/>
+              <w:spacing w:line="100" w:lineRule="atLeast"/>
               <w:rPr>
                 <w:rFonts w:ascii="Times New Roman" w:hAnsi="Times New Roman" w:cs="Times New Roman"/>
                 <w:sz w:val="20"/>
@@ -2896,16 +2816,14 @@
           <w:tcPr>
             <w:tcW w:w="3420" w:type="dxa"/>
             <w:tcBorders>
-              <w:top w:val="single" w:sz="4" w:space="0" w:color="000000"/>
-              <w:left w:val="single" w:sz="4" w:space="0" w:color="000000"/>
-              <w:bottom w:val="single" w:sz="4" w:space="0" w:color="000000"/>
-            </w:tcBorders>
-            <w:shd w:val="clear" w:color="auto" w:fill="auto"/>
-          </w:tcPr>
-          <w:p>
-            <w:pPr>
-              <w:snapToGrid w:val="0"/>
-              <w:spacing w:after="0" w:line="100" w:lineRule="atLeast"/>
+              <w:top w:val="nil"/>
+              <w:bottom w:val="nil"/>
+            </w:tcBorders>
+          </w:tcPr>
+          <w:p>
+            <w:pPr>
+              <w:snapToGrid w:val="0"/>
+              <w:spacing w:line="100" w:lineRule="atLeast"/>
               <w:rPr>
                 <w:rFonts w:ascii="Times New Roman" w:hAnsi="Times New Roman"/>
                 <w:i/>
@@ -2947,16 +2865,14 @@
           <w:tcPr>
             <w:tcW w:w="1620" w:type="dxa"/>
             <w:tcBorders>
-              <w:top w:val="single" w:sz="4" w:space="0" w:color="000000"/>
-              <w:left w:val="single" w:sz="4" w:space="0" w:color="000000"/>
-              <w:bottom w:val="single" w:sz="4" w:space="0" w:color="000000"/>
-            </w:tcBorders>
-            <w:shd w:val="clear" w:color="auto" w:fill="auto"/>
-          </w:tcPr>
-          <w:p>
-            <w:pPr>
-              <w:snapToGrid w:val="0"/>
-              <w:spacing w:after="0" w:line="100" w:lineRule="atLeast"/>
+              <w:top w:val="nil"/>
+              <w:bottom w:val="nil"/>
+            </w:tcBorders>
+          </w:tcPr>
+          <w:p>
+            <w:pPr>
+              <w:snapToGrid w:val="0"/>
+              <w:spacing w:line="100" w:lineRule="atLeast"/>
               <w:rPr>
                 <w:rFonts w:ascii="Times New Roman" w:hAnsi="Times New Roman" w:cs="Times New Roman"/>
                 <w:sz w:val="20"/>
@@ -2975,18 +2891,16 @@
         </w:tc>
         <w:tc>
           <w:tcPr>
-            <w:tcW w:w="3060" w:type="dxa"/>
-            <w:tcBorders>
-              <w:top w:val="single" w:sz="4" w:space="0" w:color="000000"/>
-              <w:left w:val="single" w:sz="4" w:space="0" w:color="000000"/>
-              <w:bottom w:val="single" w:sz="4" w:space="0" w:color="000000"/>
-              <w:right w:val="single" w:sz="4" w:space="0" w:color="000000"/>
-            </w:tcBorders>
-          </w:tcPr>
-          <w:p>
-            <w:pPr>
-              <w:snapToGrid w:val="0"/>
-              <w:spacing w:after="0" w:line="100" w:lineRule="atLeast"/>
+            <w:tcW w:w="2618" w:type="dxa"/>
+            <w:tcBorders>
+              <w:top w:val="nil"/>
+              <w:bottom w:val="nil"/>
+            </w:tcBorders>
+          </w:tcPr>
+          <w:p>
+            <w:pPr>
+              <w:snapToGrid w:val="0"/>
+              <w:spacing w:line="100" w:lineRule="atLeast"/>
               <w:rPr>
                 <w:rFonts w:ascii="Times New Roman" w:hAnsi="Times New Roman"/>
                 <w:sz w:val="20"/>
@@ -3034,7 +2948,15 @@
                 <w:sz w:val="20"/>
                 <w:szCs w:val="20"/>
               </w:rPr>
-              <w:t>et al.</w:t>
+              <w:t>et al</w:t>
+            </w:r>
+            <w:r>
+              <w:rPr>
+                <w:rFonts w:ascii="Times New Roman" w:hAnsi="Times New Roman"/>
+                <w:sz w:val="20"/>
+                <w:szCs w:val="20"/>
+              </w:rPr>
+              <w:t>.</w:t>
             </w:r>
             <w:r>
               <w:rPr>
@@ -3056,15 +2978,14 @@
             <w:tcW w:w="1360" w:type="dxa"/>
             <w:vMerge/>
             <w:tcBorders>
-              <w:left w:val="single" w:sz="4" w:space="0" w:color="000000"/>
+              <w:top w:val="nil"/>
               <w:bottom w:val="single" w:sz="4" w:space="0" w:color="000000"/>
             </w:tcBorders>
-            <w:shd w:val="clear" w:color="auto" w:fill="auto"/>
-          </w:tcPr>
-          <w:p>
-            <w:pPr>
-              <w:snapToGrid w:val="0"/>
-              <w:spacing w:after="0" w:line="100" w:lineRule="atLeast"/>
+          </w:tcPr>
+          <w:p>
+            <w:pPr>
+              <w:snapToGrid w:val="0"/>
+              <w:spacing w:line="100" w:lineRule="atLeast"/>
               <w:rPr>
                 <w:rFonts w:ascii="Times New Roman" w:hAnsi="Times New Roman" w:cs="Times New Roman"/>
                 <w:sz w:val="20"/>
@@ -3077,16 +2998,14 @@
           <w:tcPr>
             <w:tcW w:w="3420" w:type="dxa"/>
             <w:tcBorders>
-              <w:top w:val="single" w:sz="4" w:space="0" w:color="000000"/>
-              <w:left w:val="single" w:sz="4" w:space="0" w:color="000000"/>
+              <w:top w:val="nil"/>
               <w:bottom w:val="single" w:sz="4" w:space="0" w:color="000000"/>
             </w:tcBorders>
-            <w:shd w:val="clear" w:color="auto" w:fill="auto"/>
-          </w:tcPr>
-          <w:p>
-            <w:pPr>
-              <w:snapToGrid w:val="0"/>
-              <w:spacing w:after="0" w:line="100" w:lineRule="atLeast"/>
+          </w:tcPr>
+          <w:p>
+            <w:pPr>
+              <w:snapToGrid w:val="0"/>
+              <w:spacing w:line="100" w:lineRule="atLeast"/>
               <w:rPr>
                 <w:rFonts w:ascii="Times New Roman" w:hAnsi="Times New Roman"/>
                 <w:i/>
@@ -3148,16 +3067,14 @@
           <w:tcPr>
             <w:tcW w:w="1620" w:type="dxa"/>
             <w:tcBorders>
-              <w:top w:val="single" w:sz="4" w:space="0" w:color="000000"/>
-              <w:left w:val="single" w:sz="4" w:space="0" w:color="000000"/>
+              <w:top w:val="nil"/>
               <w:bottom w:val="single" w:sz="4" w:space="0" w:color="000000"/>
             </w:tcBorders>
-            <w:shd w:val="clear" w:color="auto" w:fill="auto"/>
-          </w:tcPr>
-          <w:p>
-            <w:pPr>
-              <w:snapToGrid w:val="0"/>
-              <w:spacing w:after="0" w:line="100" w:lineRule="atLeast"/>
+          </w:tcPr>
+          <w:p>
+            <w:pPr>
+              <w:snapToGrid w:val="0"/>
+              <w:spacing w:line="100" w:lineRule="atLeast"/>
               <w:rPr>
                 <w:rFonts w:ascii="Times New Roman" w:hAnsi="Times New Roman" w:cs="Times New Roman"/>
                 <w:sz w:val="20"/>
@@ -3176,18 +3093,16 @@
         </w:tc>
         <w:tc>
           <w:tcPr>
-            <w:tcW w:w="3060" w:type="dxa"/>
-            <w:tcBorders>
-              <w:top w:val="single" w:sz="4" w:space="0" w:color="000000"/>
-              <w:left w:val="single" w:sz="4" w:space="0" w:color="000000"/>
+            <w:tcW w:w="2618" w:type="dxa"/>
+            <w:tcBorders>
+              <w:top w:val="nil"/>
               <w:bottom w:val="single" w:sz="4" w:space="0" w:color="000000"/>
-              <w:right w:val="single" w:sz="4" w:space="0" w:color="000000"/>
-            </w:tcBorders>
-          </w:tcPr>
-          <w:p>
-            <w:pPr>
-              <w:snapToGrid w:val="0"/>
-              <w:spacing w:after="0" w:line="100" w:lineRule="atLeast"/>
+            </w:tcBorders>
+          </w:tcPr>
+          <w:p>
+            <w:pPr>
+              <w:snapToGrid w:val="0"/>
+              <w:spacing w:line="100" w:lineRule="atLeast"/>
               <w:rPr>
                 <w:rFonts w:ascii="Times New Roman" w:hAnsi="Times New Roman"/>
                 <w:sz w:val="20"/>
@@ -3219,7 +3134,15 @@
                 <w:sz w:val="20"/>
                 <w:szCs w:val="20"/>
               </w:rPr>
-              <w:t>et al.</w:t>
+              <w:t>et al</w:t>
+            </w:r>
+            <w:r>
+              <w:rPr>
+                <w:rFonts w:ascii="Times New Roman" w:hAnsi="Times New Roman"/>
+                <w:sz w:val="20"/>
+                <w:szCs w:val="20"/>
+              </w:rPr>
+              <w:t>.</w:t>
             </w:r>
             <w:r>
               <w:rPr>
@@ -3242,14 +3165,13 @@
             <w:vMerge w:val="restart"/>
             <w:tcBorders>
               <w:top w:val="single" w:sz="4" w:space="0" w:color="000000"/>
-              <w:left w:val="single" w:sz="4" w:space="0" w:color="000000"/>
-            </w:tcBorders>
-            <w:shd w:val="clear" w:color="auto" w:fill="auto"/>
-          </w:tcPr>
-          <w:p>
-            <w:pPr>
-              <w:snapToGrid w:val="0"/>
-              <w:spacing w:after="0" w:line="100" w:lineRule="atLeast"/>
+              <w:bottom w:val="nil"/>
+            </w:tcBorders>
+          </w:tcPr>
+          <w:p>
+            <w:pPr>
+              <w:snapToGrid w:val="0"/>
+              <w:spacing w:line="100" w:lineRule="atLeast"/>
               <w:rPr>
                 <w:rFonts w:ascii="Times New Roman" w:hAnsi="Times New Roman" w:cs="Times New Roman"/>
                 <w:sz w:val="20"/>
@@ -3291,15 +3213,13 @@
             <w:tcW w:w="3420" w:type="dxa"/>
             <w:tcBorders>
               <w:top w:val="single" w:sz="4" w:space="0" w:color="000000"/>
-              <w:left w:val="single" w:sz="4" w:space="0" w:color="000000"/>
-              <w:bottom w:val="single" w:sz="4" w:space="0" w:color="000000"/>
-            </w:tcBorders>
-            <w:shd w:val="clear" w:color="auto" w:fill="auto"/>
-          </w:tcPr>
-          <w:p>
-            <w:pPr>
-              <w:snapToGrid w:val="0"/>
-              <w:spacing w:after="0" w:line="100" w:lineRule="atLeast"/>
+              <w:bottom w:val="nil"/>
+            </w:tcBorders>
+          </w:tcPr>
+          <w:p>
+            <w:pPr>
+              <w:snapToGrid w:val="0"/>
+              <w:spacing w:line="100" w:lineRule="atLeast"/>
               <w:rPr>
                 <w:rFonts w:ascii="Times New Roman" w:hAnsi="Times New Roman"/>
                 <w:i/>
@@ -3354,15 +3274,13 @@
             <w:tcW w:w="1620" w:type="dxa"/>
             <w:tcBorders>
               <w:top w:val="single" w:sz="4" w:space="0" w:color="000000"/>
-              <w:left w:val="single" w:sz="4" w:space="0" w:color="000000"/>
-              <w:bottom w:val="single" w:sz="4" w:space="0" w:color="000000"/>
-            </w:tcBorders>
-            <w:shd w:val="clear" w:color="auto" w:fill="auto"/>
-          </w:tcPr>
-          <w:p>
-            <w:pPr>
-              <w:snapToGrid w:val="0"/>
-              <w:spacing w:after="0" w:line="100" w:lineRule="atLeast"/>
+              <w:bottom w:val="nil"/>
+            </w:tcBorders>
+          </w:tcPr>
+          <w:p>
+            <w:pPr>
+              <w:snapToGrid w:val="0"/>
+              <w:spacing w:line="100" w:lineRule="atLeast"/>
               <w:rPr>
                 <w:rFonts w:ascii="Times New Roman" w:hAnsi="Times New Roman"/>
                 <w:sz w:val="20"/>
@@ -3381,18 +3299,16 @@
         </w:tc>
         <w:tc>
           <w:tcPr>
-            <w:tcW w:w="3060" w:type="dxa"/>
+            <w:tcW w:w="2618" w:type="dxa"/>
             <w:tcBorders>
               <w:top w:val="single" w:sz="4" w:space="0" w:color="000000"/>
-              <w:left w:val="single" w:sz="4" w:space="0" w:color="000000"/>
-              <w:bottom w:val="single" w:sz="4" w:space="0" w:color="000000"/>
-              <w:right w:val="single" w:sz="4" w:space="0" w:color="000000"/>
-            </w:tcBorders>
-          </w:tcPr>
-          <w:p>
-            <w:pPr>
-              <w:snapToGrid w:val="0"/>
-              <w:spacing w:after="0" w:line="100" w:lineRule="atLeast"/>
+              <w:bottom w:val="nil"/>
+            </w:tcBorders>
+          </w:tcPr>
+          <w:p>
+            <w:pPr>
+              <w:snapToGrid w:val="0"/>
+              <w:spacing w:line="100" w:lineRule="atLeast"/>
               <w:rPr>
                 <w:rFonts w:ascii="Times New Roman" w:hAnsi="Times New Roman"/>
                 <w:sz w:val="20"/>
@@ -3424,7 +3340,15 @@
                 <w:sz w:val="20"/>
                 <w:szCs w:val="20"/>
               </w:rPr>
-              <w:t>et al.</w:t>
+              <w:t>et al</w:t>
+            </w:r>
+            <w:r>
+              <w:rPr>
+                <w:rFonts w:ascii="Times New Roman" w:hAnsi="Times New Roman"/>
+                <w:sz w:val="20"/>
+                <w:szCs w:val="20"/>
+              </w:rPr>
+              <w:t>.</w:t>
             </w:r>
             <w:r>
               <w:rPr>
@@ -3446,15 +3370,14 @@
             <w:tcW w:w="1360" w:type="dxa"/>
             <w:vMerge/>
             <w:tcBorders>
-              <w:left w:val="single" w:sz="4" w:space="0" w:color="000000"/>
+              <w:top w:val="nil"/>
               <w:bottom w:val="single" w:sz="4" w:space="0" w:color="000000"/>
             </w:tcBorders>
-            <w:shd w:val="clear" w:color="auto" w:fill="auto"/>
-          </w:tcPr>
-          <w:p>
-            <w:pPr>
-              <w:snapToGrid w:val="0"/>
-              <w:spacing w:after="0" w:line="100" w:lineRule="atLeast"/>
+          </w:tcPr>
+          <w:p>
+            <w:pPr>
+              <w:snapToGrid w:val="0"/>
+              <w:spacing w:line="100" w:lineRule="atLeast"/>
               <w:rPr>
                 <w:rFonts w:ascii="Times New Roman" w:hAnsi="Times New Roman" w:cs="Times New Roman"/>
                 <w:i/>
@@ -3468,16 +3391,14 @@
           <w:tcPr>
             <w:tcW w:w="3420" w:type="dxa"/>
             <w:tcBorders>
-              <w:top w:val="single" w:sz="4" w:space="0" w:color="000000"/>
-              <w:left w:val="single" w:sz="4" w:space="0" w:color="000000"/>
+              <w:top w:val="nil"/>
               <w:bottom w:val="single" w:sz="4" w:space="0" w:color="000000"/>
             </w:tcBorders>
-            <w:shd w:val="clear" w:color="auto" w:fill="auto"/>
-          </w:tcPr>
-          <w:p>
-            <w:pPr>
-              <w:snapToGrid w:val="0"/>
-              <w:spacing w:after="0" w:line="100" w:lineRule="atLeast"/>
+          </w:tcPr>
+          <w:p>
+            <w:pPr>
+              <w:snapToGrid w:val="0"/>
+              <w:spacing w:line="100" w:lineRule="atLeast"/>
               <w:rPr>
                 <w:rFonts w:ascii="Times New Roman" w:hAnsi="Times New Roman"/>
                 <w:i/>
@@ -3539,16 +3460,14 @@
           <w:tcPr>
             <w:tcW w:w="1620" w:type="dxa"/>
             <w:tcBorders>
-              <w:top w:val="single" w:sz="4" w:space="0" w:color="000000"/>
-              <w:left w:val="single" w:sz="4" w:space="0" w:color="000000"/>
+              <w:top w:val="nil"/>
               <w:bottom w:val="single" w:sz="4" w:space="0" w:color="000000"/>
             </w:tcBorders>
-            <w:shd w:val="clear" w:color="auto" w:fill="auto"/>
-          </w:tcPr>
-          <w:p>
-            <w:pPr>
-              <w:snapToGrid w:val="0"/>
-              <w:spacing w:after="0" w:line="100" w:lineRule="atLeast"/>
+          </w:tcPr>
+          <w:p>
+            <w:pPr>
+              <w:snapToGrid w:val="0"/>
+              <w:spacing w:line="100" w:lineRule="atLeast"/>
               <w:rPr>
                 <w:rFonts w:ascii="Times New Roman" w:hAnsi="Times New Roman"/>
                 <w:sz w:val="20"/>
@@ -3567,18 +3486,16 @@
         </w:tc>
         <w:tc>
           <w:tcPr>
-            <w:tcW w:w="3060" w:type="dxa"/>
-            <w:tcBorders>
-              <w:top w:val="single" w:sz="4" w:space="0" w:color="000000"/>
-              <w:left w:val="single" w:sz="4" w:space="0" w:color="000000"/>
+            <w:tcW w:w="2618" w:type="dxa"/>
+            <w:tcBorders>
+              <w:top w:val="nil"/>
               <w:bottom w:val="single" w:sz="4" w:space="0" w:color="000000"/>
-              <w:right w:val="single" w:sz="4" w:space="0" w:color="000000"/>
-            </w:tcBorders>
-          </w:tcPr>
-          <w:p>
-            <w:pPr>
-              <w:snapToGrid w:val="0"/>
-              <w:spacing w:after="0" w:line="100" w:lineRule="atLeast"/>
+            </w:tcBorders>
+          </w:tcPr>
+          <w:p>
+            <w:pPr>
+              <w:snapToGrid w:val="0"/>
+              <w:spacing w:line="100" w:lineRule="atLeast"/>
               <w:rPr>
                 <w:rFonts w:ascii="Times New Roman" w:hAnsi="Times New Roman"/>
                 <w:sz w:val="20"/>
@@ -3600,7 +3517,15 @@
                 <w:sz w:val="20"/>
                 <w:szCs w:val="20"/>
               </w:rPr>
-              <w:t>et al.</w:t>
+              <w:t>et al</w:t>
+            </w:r>
+            <w:r>
+              <w:rPr>
+                <w:rFonts w:ascii="Times New Roman" w:hAnsi="Times New Roman"/>
+                <w:sz w:val="20"/>
+                <w:szCs w:val="20"/>
+              </w:rPr>
+              <w:t>.</w:t>
             </w:r>
             <w:r>
               <w:rPr>
@@ -3623,14 +3548,13 @@
             <w:vMerge w:val="restart"/>
             <w:tcBorders>
               <w:top w:val="single" w:sz="4" w:space="0" w:color="000000"/>
-              <w:left w:val="single" w:sz="4" w:space="0" w:color="000000"/>
-            </w:tcBorders>
-            <w:shd w:val="clear" w:color="auto" w:fill="auto"/>
-          </w:tcPr>
-          <w:p>
-            <w:pPr>
-              <w:snapToGrid w:val="0"/>
-              <w:spacing w:after="0" w:line="100" w:lineRule="atLeast"/>
+              <w:bottom w:val="nil"/>
+            </w:tcBorders>
+          </w:tcPr>
+          <w:p>
+            <w:pPr>
+              <w:snapToGrid w:val="0"/>
+              <w:spacing w:line="100" w:lineRule="atLeast"/>
               <w:rPr>
                 <w:rFonts w:ascii="Times New Roman" w:hAnsi="Times New Roman" w:cs="Times New Roman"/>
                 <w:sz w:val="20"/>
@@ -3672,15 +3596,13 @@
             <w:tcW w:w="3420" w:type="dxa"/>
             <w:tcBorders>
               <w:top w:val="single" w:sz="4" w:space="0" w:color="000000"/>
-              <w:left w:val="single" w:sz="4" w:space="0" w:color="000000"/>
-              <w:bottom w:val="single" w:sz="4" w:space="0" w:color="000000"/>
-            </w:tcBorders>
-            <w:shd w:val="clear" w:color="auto" w:fill="auto"/>
-          </w:tcPr>
-          <w:p>
-            <w:pPr>
-              <w:snapToGrid w:val="0"/>
-              <w:spacing w:after="0" w:line="100" w:lineRule="atLeast"/>
+              <w:bottom w:val="nil"/>
+            </w:tcBorders>
+          </w:tcPr>
+          <w:p>
+            <w:pPr>
+              <w:snapToGrid w:val="0"/>
+              <w:spacing w:line="100" w:lineRule="atLeast"/>
               <w:rPr>
                 <w:rFonts w:ascii="Times New Roman" w:hAnsi="Times New Roman"/>
                 <w:i/>
@@ -3735,15 +3657,13 @@
             <w:tcW w:w="1620" w:type="dxa"/>
             <w:tcBorders>
               <w:top w:val="single" w:sz="4" w:space="0" w:color="000000"/>
-              <w:left w:val="single" w:sz="4" w:space="0" w:color="000000"/>
-              <w:bottom w:val="single" w:sz="4" w:space="0" w:color="000000"/>
-            </w:tcBorders>
-            <w:shd w:val="clear" w:color="auto" w:fill="auto"/>
-          </w:tcPr>
-          <w:p>
-            <w:pPr>
-              <w:snapToGrid w:val="0"/>
-              <w:spacing w:after="0" w:line="100" w:lineRule="atLeast"/>
+              <w:bottom w:val="nil"/>
+            </w:tcBorders>
+          </w:tcPr>
+          <w:p>
+            <w:pPr>
+              <w:snapToGrid w:val="0"/>
+              <w:spacing w:line="100" w:lineRule="atLeast"/>
               <w:rPr>
                 <w:rFonts w:ascii="Times New Roman" w:hAnsi="Times New Roman"/>
                 <w:sz w:val="20"/>
@@ -3762,18 +3682,16 @@
         </w:tc>
         <w:tc>
           <w:tcPr>
-            <w:tcW w:w="3060" w:type="dxa"/>
+            <w:tcW w:w="2618" w:type="dxa"/>
             <w:tcBorders>
               <w:top w:val="single" w:sz="4" w:space="0" w:color="000000"/>
-              <w:left w:val="single" w:sz="4" w:space="0" w:color="000000"/>
-              <w:bottom w:val="single" w:sz="4" w:space="0" w:color="000000"/>
-              <w:right w:val="single" w:sz="4" w:space="0" w:color="000000"/>
-            </w:tcBorders>
-          </w:tcPr>
-          <w:p>
-            <w:pPr>
-              <w:snapToGrid w:val="0"/>
-              <w:spacing w:after="0" w:line="100" w:lineRule="atLeast"/>
+              <w:bottom w:val="nil"/>
+            </w:tcBorders>
+          </w:tcPr>
+          <w:p>
+            <w:pPr>
+              <w:snapToGrid w:val="0"/>
+              <w:spacing w:line="100" w:lineRule="atLeast"/>
               <w:rPr>
                 <w:rFonts w:ascii="Times New Roman" w:hAnsi="Times New Roman"/>
                 <w:sz w:val="20"/>
@@ -3805,7 +3723,15 @@
                 <w:sz w:val="20"/>
                 <w:szCs w:val="20"/>
               </w:rPr>
-              <w:t>et al.</w:t>
+              <w:t>et al</w:t>
+            </w:r>
+            <w:r>
+              <w:rPr>
+                <w:rFonts w:ascii="Times New Roman" w:hAnsi="Times New Roman"/>
+                <w:sz w:val="20"/>
+                <w:szCs w:val="20"/>
+              </w:rPr>
+              <w:t>.</w:t>
             </w:r>
             <w:r>
               <w:rPr>
@@ -3827,15 +3753,14 @@
             <w:tcW w:w="1360" w:type="dxa"/>
             <w:vMerge/>
             <w:tcBorders>
-              <w:left w:val="single" w:sz="4" w:space="0" w:color="000000"/>
+              <w:top w:val="nil"/>
               <w:bottom w:val="single" w:sz="4" w:space="0" w:color="000000"/>
             </w:tcBorders>
-            <w:shd w:val="clear" w:color="auto" w:fill="auto"/>
-          </w:tcPr>
-          <w:p>
-            <w:pPr>
-              <w:snapToGrid w:val="0"/>
-              <w:spacing w:after="0" w:line="100" w:lineRule="atLeast"/>
+          </w:tcPr>
+          <w:p>
+            <w:pPr>
+              <w:snapToGrid w:val="0"/>
+              <w:spacing w:line="100" w:lineRule="atLeast"/>
               <w:rPr>
                 <w:rFonts w:ascii="Times New Roman" w:hAnsi="Times New Roman" w:cs="Times New Roman"/>
                 <w:i/>
@@ -3849,16 +3774,14 @@
           <w:tcPr>
             <w:tcW w:w="3420" w:type="dxa"/>
             <w:tcBorders>
-              <w:top w:val="single" w:sz="4" w:space="0" w:color="000000"/>
-              <w:left w:val="single" w:sz="4" w:space="0" w:color="000000"/>
+              <w:top w:val="nil"/>
               <w:bottom w:val="single" w:sz="4" w:space="0" w:color="000000"/>
             </w:tcBorders>
-            <w:shd w:val="clear" w:color="auto" w:fill="auto"/>
-          </w:tcPr>
-          <w:p>
-            <w:pPr>
-              <w:snapToGrid w:val="0"/>
-              <w:spacing w:after="0" w:line="100" w:lineRule="atLeast"/>
+          </w:tcPr>
+          <w:p>
+            <w:pPr>
+              <w:snapToGrid w:val="0"/>
+              <w:spacing w:line="100" w:lineRule="atLeast"/>
               <w:rPr>
                 <w:rFonts w:ascii="Times New Roman" w:hAnsi="Times New Roman"/>
                 <w:i/>
@@ -3920,16 +3843,14 @@
           <w:tcPr>
             <w:tcW w:w="1620" w:type="dxa"/>
             <w:tcBorders>
-              <w:top w:val="single" w:sz="4" w:space="0" w:color="000000"/>
-              <w:left w:val="single" w:sz="4" w:space="0" w:color="000000"/>
+              <w:top w:val="nil"/>
               <w:bottom w:val="single" w:sz="4" w:space="0" w:color="000000"/>
             </w:tcBorders>
-            <w:shd w:val="clear" w:color="auto" w:fill="auto"/>
-          </w:tcPr>
-          <w:p>
-            <w:pPr>
-              <w:snapToGrid w:val="0"/>
-              <w:spacing w:after="0" w:line="100" w:lineRule="atLeast"/>
+          </w:tcPr>
+          <w:p>
+            <w:pPr>
+              <w:snapToGrid w:val="0"/>
+              <w:spacing w:line="100" w:lineRule="atLeast"/>
               <w:rPr>
                 <w:rFonts w:ascii="Times New Roman" w:hAnsi="Times New Roman"/>
                 <w:sz w:val="20"/>
@@ -3948,18 +3869,16 @@
         </w:tc>
         <w:tc>
           <w:tcPr>
-            <w:tcW w:w="3060" w:type="dxa"/>
-            <w:tcBorders>
-              <w:top w:val="single" w:sz="4" w:space="0" w:color="000000"/>
-              <w:left w:val="single" w:sz="4" w:space="0" w:color="000000"/>
+            <w:tcW w:w="2618" w:type="dxa"/>
+            <w:tcBorders>
+              <w:top w:val="nil"/>
               <w:bottom w:val="single" w:sz="4" w:space="0" w:color="000000"/>
-              <w:right w:val="single" w:sz="4" w:space="0" w:color="000000"/>
-            </w:tcBorders>
-          </w:tcPr>
-          <w:p>
-            <w:pPr>
-              <w:snapToGrid w:val="0"/>
-              <w:spacing w:after="0" w:line="100" w:lineRule="atLeast"/>
+            </w:tcBorders>
+          </w:tcPr>
+          <w:p>
+            <w:pPr>
+              <w:snapToGrid w:val="0"/>
+              <w:spacing w:line="100" w:lineRule="atLeast"/>
               <w:rPr>
                 <w:rFonts w:ascii="Times New Roman" w:hAnsi="Times New Roman"/>
                 <w:sz w:val="20"/>
@@ -3981,7 +3900,15 @@
                 <w:sz w:val="20"/>
                 <w:szCs w:val="20"/>
               </w:rPr>
-              <w:t>et al.</w:t>
+              <w:t>et al</w:t>
+            </w:r>
+            <w:r>
+              <w:rPr>
+                <w:rFonts w:ascii="Times New Roman" w:hAnsi="Times New Roman"/>
+                <w:sz w:val="20"/>
+                <w:szCs w:val="20"/>
+              </w:rPr>
+              <w:t>.</w:t>
             </w:r>
             <w:r>
               <w:rPr>
@@ -4004,14 +3931,13 @@
             <w:vMerge w:val="restart"/>
             <w:tcBorders>
               <w:top w:val="single" w:sz="4" w:space="0" w:color="000000"/>
-              <w:left w:val="single" w:sz="4" w:space="0" w:color="000000"/>
-            </w:tcBorders>
-            <w:shd w:val="clear" w:color="auto" w:fill="auto"/>
-          </w:tcPr>
-          <w:p>
-            <w:pPr>
-              <w:snapToGrid w:val="0"/>
-              <w:spacing w:after="0" w:line="100" w:lineRule="atLeast"/>
+              <w:bottom w:val="nil"/>
+            </w:tcBorders>
+          </w:tcPr>
+          <w:p>
+            <w:pPr>
+              <w:snapToGrid w:val="0"/>
+              <w:spacing w:line="100" w:lineRule="atLeast"/>
               <w:rPr>
                 <w:rFonts w:ascii="Times New Roman" w:hAnsi="Times New Roman" w:cs="Times New Roman"/>
                 <w:sz w:val="20"/>
@@ -4053,15 +3979,13 @@
             <w:tcW w:w="3420" w:type="dxa"/>
             <w:tcBorders>
               <w:top w:val="single" w:sz="4" w:space="0" w:color="000000"/>
-              <w:left w:val="single" w:sz="4" w:space="0" w:color="000000"/>
-              <w:bottom w:val="single" w:sz="4" w:space="0" w:color="000000"/>
-            </w:tcBorders>
-            <w:shd w:val="clear" w:color="auto" w:fill="auto"/>
-          </w:tcPr>
-          <w:p>
-            <w:pPr>
-              <w:snapToGrid w:val="0"/>
-              <w:spacing w:after="0" w:line="100" w:lineRule="atLeast"/>
+              <w:bottom w:val="nil"/>
+            </w:tcBorders>
+          </w:tcPr>
+          <w:p>
+            <w:pPr>
+              <w:snapToGrid w:val="0"/>
+              <w:spacing w:line="100" w:lineRule="atLeast"/>
               <w:rPr>
                 <w:rFonts w:ascii="Times New Roman" w:hAnsi="Times New Roman"/>
                 <w:sz w:val="20"/>
@@ -4123,15 +4047,13 @@
             <w:tcW w:w="1620" w:type="dxa"/>
             <w:tcBorders>
               <w:top w:val="single" w:sz="4" w:space="0" w:color="000000"/>
-              <w:left w:val="single" w:sz="4" w:space="0" w:color="000000"/>
-              <w:bottom w:val="single" w:sz="4" w:space="0" w:color="000000"/>
-            </w:tcBorders>
-            <w:shd w:val="clear" w:color="auto" w:fill="auto"/>
-          </w:tcPr>
-          <w:p>
-            <w:pPr>
-              <w:snapToGrid w:val="0"/>
-              <w:spacing w:after="0" w:line="100" w:lineRule="atLeast"/>
+              <w:bottom w:val="nil"/>
+            </w:tcBorders>
+          </w:tcPr>
+          <w:p>
+            <w:pPr>
+              <w:snapToGrid w:val="0"/>
+              <w:spacing w:line="100" w:lineRule="atLeast"/>
               <w:rPr>
                 <w:rFonts w:ascii="Times New Roman" w:hAnsi="Times New Roman"/>
                 <w:sz w:val="20"/>
@@ -4150,18 +4072,16 @@
         </w:tc>
         <w:tc>
           <w:tcPr>
-            <w:tcW w:w="3060" w:type="dxa"/>
+            <w:tcW w:w="2618" w:type="dxa"/>
             <w:tcBorders>
               <w:top w:val="single" w:sz="4" w:space="0" w:color="000000"/>
-              <w:left w:val="single" w:sz="4" w:space="0" w:color="000000"/>
-              <w:bottom w:val="single" w:sz="4" w:space="0" w:color="000000"/>
-              <w:right w:val="single" w:sz="4" w:space="0" w:color="000000"/>
-            </w:tcBorders>
-          </w:tcPr>
-          <w:p>
-            <w:pPr>
-              <w:snapToGrid w:val="0"/>
-              <w:spacing w:after="0" w:line="100" w:lineRule="atLeast"/>
+              <w:bottom w:val="nil"/>
+            </w:tcBorders>
+          </w:tcPr>
+          <w:p>
+            <w:pPr>
+              <w:snapToGrid w:val="0"/>
+              <w:spacing w:line="100" w:lineRule="atLeast"/>
               <w:rPr>
                 <w:rFonts w:ascii="Times New Roman" w:hAnsi="Times New Roman"/>
                 <w:sz w:val="20"/>
@@ -4193,7 +4113,15 @@
                 <w:sz w:val="20"/>
                 <w:szCs w:val="20"/>
               </w:rPr>
-              <w:t>et al.</w:t>
+              <w:t>et al</w:t>
+            </w:r>
+            <w:r>
+              <w:rPr>
+                <w:rFonts w:ascii="Times New Roman" w:hAnsi="Times New Roman"/>
+                <w:sz w:val="20"/>
+                <w:szCs w:val="20"/>
+              </w:rPr>
+              <w:t>.</w:t>
             </w:r>
             <w:r>
               <w:rPr>
@@ -4215,15 +4143,14 @@
             <w:tcW w:w="1360" w:type="dxa"/>
             <w:vMerge/>
             <w:tcBorders>
-              <w:left w:val="single" w:sz="4" w:space="0" w:color="000000"/>
+              <w:top w:val="nil"/>
               <w:bottom w:val="single" w:sz="4" w:space="0" w:color="000000"/>
             </w:tcBorders>
-            <w:shd w:val="clear" w:color="auto" w:fill="auto"/>
-          </w:tcPr>
-          <w:p>
-            <w:pPr>
-              <w:snapToGrid w:val="0"/>
-              <w:spacing w:after="0" w:line="100" w:lineRule="atLeast"/>
+          </w:tcPr>
+          <w:p>
+            <w:pPr>
+              <w:snapToGrid w:val="0"/>
+              <w:spacing w:line="100" w:lineRule="atLeast"/>
               <w:rPr>
                 <w:rFonts w:ascii="Times New Roman" w:hAnsi="Times New Roman" w:cs="Times New Roman"/>
                 <w:i/>
@@ -4237,16 +4164,14 @@
           <w:tcPr>
             <w:tcW w:w="3420" w:type="dxa"/>
             <w:tcBorders>
-              <w:top w:val="single" w:sz="4" w:space="0" w:color="000000"/>
-              <w:left w:val="single" w:sz="4" w:space="0" w:color="000000"/>
+              <w:top w:val="nil"/>
               <w:bottom w:val="single" w:sz="4" w:space="0" w:color="000000"/>
             </w:tcBorders>
-            <w:shd w:val="clear" w:color="auto" w:fill="auto"/>
-          </w:tcPr>
-          <w:p>
-            <w:pPr>
-              <w:snapToGrid w:val="0"/>
-              <w:spacing w:after="0" w:line="100" w:lineRule="atLeast"/>
+          </w:tcPr>
+          <w:p>
+            <w:pPr>
+              <w:snapToGrid w:val="0"/>
+              <w:spacing w:line="100" w:lineRule="atLeast"/>
               <w:rPr>
                 <w:rFonts w:ascii="Times New Roman" w:hAnsi="Times New Roman"/>
                 <w:sz w:val="20"/>
@@ -4307,16 +4232,14 @@
           <w:tcPr>
             <w:tcW w:w="1620" w:type="dxa"/>
             <w:tcBorders>
-              <w:top w:val="single" w:sz="4" w:space="0" w:color="000000"/>
-              <w:left w:val="single" w:sz="4" w:space="0" w:color="000000"/>
+              <w:top w:val="nil"/>
               <w:bottom w:val="single" w:sz="4" w:space="0" w:color="000000"/>
             </w:tcBorders>
-            <w:shd w:val="clear" w:color="auto" w:fill="auto"/>
-          </w:tcPr>
-          <w:p>
-            <w:pPr>
-              <w:snapToGrid w:val="0"/>
-              <w:spacing w:after="0" w:line="100" w:lineRule="atLeast"/>
+          </w:tcPr>
+          <w:p>
+            <w:pPr>
+              <w:snapToGrid w:val="0"/>
+              <w:spacing w:line="100" w:lineRule="atLeast"/>
               <w:rPr>
                 <w:rFonts w:ascii="Times New Roman" w:hAnsi="Times New Roman"/>
                 <w:sz w:val="20"/>
@@ -4335,18 +4258,16 @@
         </w:tc>
         <w:tc>
           <w:tcPr>
-            <w:tcW w:w="3060" w:type="dxa"/>
-            <w:tcBorders>
-              <w:top w:val="single" w:sz="4" w:space="0" w:color="000000"/>
-              <w:left w:val="single" w:sz="4" w:space="0" w:color="000000"/>
+            <w:tcW w:w="2618" w:type="dxa"/>
+            <w:tcBorders>
+              <w:top w:val="nil"/>
               <w:bottom w:val="single" w:sz="4" w:space="0" w:color="000000"/>
-              <w:right w:val="single" w:sz="4" w:space="0" w:color="000000"/>
-            </w:tcBorders>
-          </w:tcPr>
-          <w:p>
-            <w:pPr>
-              <w:snapToGrid w:val="0"/>
-              <w:spacing w:after="0" w:line="100" w:lineRule="atLeast"/>
+            </w:tcBorders>
+          </w:tcPr>
+          <w:p>
+            <w:pPr>
+              <w:snapToGrid w:val="0"/>
+              <w:spacing w:line="100" w:lineRule="atLeast"/>
               <w:rPr>
                 <w:rFonts w:ascii="Times New Roman" w:hAnsi="Times New Roman"/>
                 <w:sz w:val="20"/>
@@ -4368,7 +4289,15 @@
                 <w:sz w:val="20"/>
                 <w:szCs w:val="20"/>
               </w:rPr>
-              <w:t>et al.</w:t>
+              <w:t>et al</w:t>
+            </w:r>
+            <w:r>
+              <w:rPr>
+                <w:rFonts w:ascii="Times New Roman" w:hAnsi="Times New Roman"/>
+                <w:sz w:val="20"/>
+                <w:szCs w:val="20"/>
+              </w:rPr>
+              <w:t>.</w:t>
             </w:r>
             <w:r>
               <w:rPr>
@@ -4391,14 +4320,13 @@
             <w:vMerge w:val="restart"/>
             <w:tcBorders>
               <w:top w:val="single" w:sz="4" w:space="0" w:color="000000"/>
-              <w:left w:val="single" w:sz="4" w:space="0" w:color="000000"/>
-            </w:tcBorders>
-            <w:shd w:val="clear" w:color="auto" w:fill="auto"/>
-          </w:tcPr>
-          <w:p>
-            <w:pPr>
-              <w:snapToGrid w:val="0"/>
-              <w:spacing w:after="0" w:line="100" w:lineRule="atLeast"/>
+              <w:bottom w:val="nil"/>
+            </w:tcBorders>
+          </w:tcPr>
+          <w:p>
+            <w:pPr>
+              <w:snapToGrid w:val="0"/>
+              <w:spacing w:line="100" w:lineRule="atLeast"/>
               <w:rPr>
                 <w:rFonts w:ascii="Times New Roman" w:hAnsi="Times New Roman" w:cs="Times New Roman"/>
                 <w:sz w:val="20"/>
@@ -4440,15 +4368,13 @@
             <w:tcW w:w="3420" w:type="dxa"/>
             <w:tcBorders>
               <w:top w:val="single" w:sz="4" w:space="0" w:color="000000"/>
-              <w:left w:val="single" w:sz="4" w:space="0" w:color="000000"/>
-              <w:bottom w:val="single" w:sz="4" w:space="0" w:color="000000"/>
-            </w:tcBorders>
-            <w:shd w:val="clear" w:color="auto" w:fill="auto"/>
-          </w:tcPr>
-          <w:p>
-            <w:pPr>
-              <w:snapToGrid w:val="0"/>
-              <w:spacing w:after="0" w:line="100" w:lineRule="atLeast"/>
+              <w:bottom w:val="nil"/>
+            </w:tcBorders>
+          </w:tcPr>
+          <w:p>
+            <w:pPr>
+              <w:snapToGrid w:val="0"/>
+              <w:spacing w:line="100" w:lineRule="atLeast"/>
               <w:rPr>
                 <w:rFonts w:ascii="Times New Roman" w:hAnsi="Times New Roman"/>
                 <w:sz w:val="20"/>
@@ -4510,15 +4436,13 @@
             <w:tcW w:w="1620" w:type="dxa"/>
             <w:tcBorders>
               <w:top w:val="single" w:sz="4" w:space="0" w:color="000000"/>
-              <w:left w:val="single" w:sz="4" w:space="0" w:color="000000"/>
-              <w:bottom w:val="single" w:sz="4" w:space="0" w:color="000000"/>
-            </w:tcBorders>
-            <w:shd w:val="clear" w:color="auto" w:fill="auto"/>
-          </w:tcPr>
-          <w:p>
-            <w:pPr>
-              <w:snapToGrid w:val="0"/>
-              <w:spacing w:after="0" w:line="100" w:lineRule="atLeast"/>
+              <w:bottom w:val="nil"/>
+            </w:tcBorders>
+          </w:tcPr>
+          <w:p>
+            <w:pPr>
+              <w:snapToGrid w:val="0"/>
+              <w:spacing w:line="100" w:lineRule="atLeast"/>
               <w:rPr>
                 <w:rFonts w:ascii="Times New Roman" w:hAnsi="Times New Roman"/>
                 <w:sz w:val="20"/>
@@ -4537,18 +4461,16 @@
         </w:tc>
         <w:tc>
           <w:tcPr>
-            <w:tcW w:w="3060" w:type="dxa"/>
+            <w:tcW w:w="2618" w:type="dxa"/>
             <w:tcBorders>
               <w:top w:val="single" w:sz="4" w:space="0" w:color="000000"/>
-              <w:left w:val="single" w:sz="4" w:space="0" w:color="000000"/>
-              <w:bottom w:val="single" w:sz="4" w:space="0" w:color="000000"/>
-              <w:right w:val="single" w:sz="4" w:space="0" w:color="000000"/>
-            </w:tcBorders>
-          </w:tcPr>
-          <w:p>
-            <w:pPr>
-              <w:snapToGrid w:val="0"/>
-              <w:spacing w:after="0" w:line="100" w:lineRule="atLeast"/>
+              <w:bottom w:val="nil"/>
+            </w:tcBorders>
+          </w:tcPr>
+          <w:p>
+            <w:pPr>
+              <w:snapToGrid w:val="0"/>
+              <w:spacing w:line="100" w:lineRule="atLeast"/>
               <w:rPr>
                 <w:rFonts w:ascii="Times New Roman" w:hAnsi="Times New Roman"/>
                 <w:sz w:val="20"/>
@@ -4580,7 +4502,15 @@
                 <w:sz w:val="20"/>
                 <w:szCs w:val="20"/>
               </w:rPr>
-              <w:t>et al.</w:t>
+              <w:t>et al</w:t>
+            </w:r>
+            <w:r>
+              <w:rPr>
+                <w:rFonts w:ascii="Times New Roman" w:hAnsi="Times New Roman"/>
+                <w:sz w:val="20"/>
+                <w:szCs w:val="20"/>
+              </w:rPr>
+              <w:t>.</w:t>
             </w:r>
             <w:r>
               <w:rPr>
@@ -4602,15 +4532,14 @@
             <w:tcW w:w="1360" w:type="dxa"/>
             <w:vMerge/>
             <w:tcBorders>
-              <w:left w:val="single" w:sz="4" w:space="0" w:color="000000"/>
+              <w:top w:val="nil"/>
               <w:bottom w:val="single" w:sz="4" w:space="0" w:color="000000"/>
             </w:tcBorders>
-            <w:shd w:val="clear" w:color="auto" w:fill="auto"/>
-          </w:tcPr>
-          <w:p>
-            <w:pPr>
-              <w:snapToGrid w:val="0"/>
-              <w:spacing w:after="0" w:line="100" w:lineRule="atLeast"/>
+          </w:tcPr>
+          <w:p>
+            <w:pPr>
+              <w:snapToGrid w:val="0"/>
+              <w:spacing w:line="100" w:lineRule="atLeast"/>
               <w:rPr>
                 <w:rFonts w:ascii="Times New Roman" w:hAnsi="Times New Roman" w:cs="Times New Roman"/>
                 <w:i/>
@@ -4624,16 +4553,404 @@
           <w:tcPr>
             <w:tcW w:w="3420" w:type="dxa"/>
             <w:tcBorders>
+              <w:top w:val="nil"/>
+              <w:bottom w:val="single" w:sz="4" w:space="0" w:color="000000"/>
+            </w:tcBorders>
+          </w:tcPr>
+          <w:p>
+            <w:pPr>
+              <w:snapToGrid w:val="0"/>
+              <w:spacing w:line="100" w:lineRule="atLeast"/>
+              <w:rPr>
+                <w:rFonts w:ascii="Times New Roman" w:hAnsi="Times New Roman"/>
+                <w:sz w:val="20"/>
+                <w:szCs w:val="20"/>
+              </w:rPr>
+            </w:pPr>
+            <w:proofErr w:type="spellStart"/>
+            <w:r>
+              <w:rPr>
+                <w:rFonts w:ascii="Times New Roman" w:hAnsi="Times New Roman"/>
+                <w:i/>
+                <w:sz w:val="20"/>
+                <w:szCs w:val="20"/>
+              </w:rPr>
+              <w:t>Thiomicrospira</w:t>
+            </w:r>
+            <w:proofErr w:type="spellEnd"/>
+            <w:r>
+              <w:rPr>
+                <w:rFonts w:ascii="Times New Roman" w:hAnsi="Times New Roman"/>
+                <w:i/>
+                <w:sz w:val="20"/>
+                <w:szCs w:val="20"/>
+              </w:rPr>
+              <w:t xml:space="preserve"> </w:t>
+            </w:r>
+            <w:proofErr w:type="spellStart"/>
+            <w:r>
+              <w:rPr>
+                <w:rFonts w:ascii="Times New Roman" w:hAnsi="Times New Roman"/>
+                <w:i/>
+                <w:sz w:val="20"/>
+                <w:szCs w:val="20"/>
+              </w:rPr>
+              <w:t>crunogena</w:t>
+            </w:r>
+            <w:proofErr w:type="spellEnd"/>
+            <w:r>
+              <w:rPr>
+                <w:rFonts w:ascii="Times New Roman" w:hAnsi="Times New Roman"/>
+                <w:i/>
+                <w:sz w:val="20"/>
+                <w:szCs w:val="20"/>
+              </w:rPr>
+              <w:t xml:space="preserve"> </w:t>
+            </w:r>
+            <w:r>
+              <w:rPr>
+                <w:rFonts w:ascii="Times New Roman" w:hAnsi="Times New Roman"/>
+                <w:sz w:val="20"/>
+                <w:szCs w:val="20"/>
+              </w:rPr>
+              <w:t>XCL-2</w:t>
+            </w:r>
+          </w:p>
+        </w:tc>
+        <w:tc>
+          <w:tcPr>
+            <w:tcW w:w="1620" w:type="dxa"/>
+            <w:tcBorders>
+              <w:top w:val="nil"/>
+              <w:bottom w:val="single" w:sz="4" w:space="0" w:color="000000"/>
+            </w:tcBorders>
+          </w:tcPr>
+          <w:p>
+            <w:pPr>
+              <w:snapToGrid w:val="0"/>
+              <w:spacing w:line="100" w:lineRule="atLeast"/>
+              <w:rPr>
+                <w:rFonts w:ascii="Times New Roman" w:hAnsi="Times New Roman"/>
+                <w:sz w:val="20"/>
+                <w:szCs w:val="20"/>
+              </w:rPr>
+            </w:pPr>
+            <w:r>
+              <w:rPr>
+                <w:rFonts w:ascii="Times New Roman" w:hAnsi="Times New Roman"/>
+                <w:sz w:val="20"/>
+                <w:szCs w:val="20"/>
+              </w:rPr>
+              <w:t>YP_390871.1</w:t>
+            </w:r>
+          </w:p>
+        </w:tc>
+        <w:tc>
+          <w:tcPr>
+            <w:tcW w:w="2618" w:type="dxa"/>
+            <w:tcBorders>
+              <w:top w:val="nil"/>
+              <w:bottom w:val="single" w:sz="4" w:space="0" w:color="000000"/>
+            </w:tcBorders>
+          </w:tcPr>
+          <w:p>
+            <w:pPr>
+              <w:snapToGrid w:val="0"/>
+              <w:spacing w:line="100" w:lineRule="atLeast"/>
+              <w:rPr>
+                <w:rFonts w:ascii="Times New Roman" w:hAnsi="Times New Roman"/>
+                <w:sz w:val="20"/>
+                <w:szCs w:val="20"/>
+              </w:rPr>
+            </w:pPr>
+            <w:r>
+              <w:rPr>
+                <w:rFonts w:ascii="Times New Roman" w:hAnsi="Times New Roman"/>
+                <w:sz w:val="20"/>
+                <w:szCs w:val="20"/>
+              </w:rPr>
+              <w:t xml:space="preserve">Scott </w:t>
+            </w:r>
+            <w:r>
+              <w:rPr>
+                <w:rFonts w:ascii="Times New Roman" w:hAnsi="Times New Roman"/>
+                <w:i/>
+                <w:sz w:val="20"/>
+                <w:szCs w:val="20"/>
+              </w:rPr>
+              <w:t>et al</w:t>
+            </w:r>
+            <w:r>
+              <w:rPr>
+                <w:rFonts w:ascii="Times New Roman" w:hAnsi="Times New Roman"/>
+                <w:sz w:val="20"/>
+                <w:szCs w:val="20"/>
+              </w:rPr>
+              <w:t>.</w:t>
+            </w:r>
+            <w:r>
+              <w:rPr>
+                <w:rFonts w:ascii="Times New Roman" w:hAnsi="Times New Roman"/>
+                <w:sz w:val="20"/>
+                <w:szCs w:val="20"/>
+              </w:rPr>
+              <w:t>, 2006</w:t>
+            </w:r>
+          </w:p>
+        </w:tc>
+      </w:tr>
+      <w:tr>
+        <w:trPr>
+          <w:trHeight w:val="90"/>
+        </w:trPr>
+        <w:tc>
+          <w:tcPr>
+            <w:tcW w:w="1360" w:type="dxa"/>
+            <w:vMerge w:val="restart"/>
+            <w:tcBorders>
               <w:top w:val="single" w:sz="4" w:space="0" w:color="000000"/>
-              <w:left w:val="single" w:sz="4" w:space="0" w:color="000000"/>
+              <w:bottom w:val="nil"/>
+            </w:tcBorders>
+          </w:tcPr>
+          <w:p>
+            <w:pPr>
+              <w:snapToGrid w:val="0"/>
+              <w:spacing w:line="100" w:lineRule="atLeast"/>
+              <w:rPr>
+                <w:rFonts w:ascii="Times New Roman" w:hAnsi="Times New Roman" w:cs="Times New Roman"/>
+                <w:i/>
+                <w:sz w:val="20"/>
+                <w:szCs w:val="20"/>
+              </w:rPr>
+            </w:pPr>
+            <w:proofErr w:type="spellStart"/>
+            <w:r>
+              <w:rPr>
+                <w:rFonts w:ascii="Times New Roman" w:hAnsi="Times New Roman" w:cs="Times New Roman"/>
+                <w:i/>
+                <w:sz w:val="20"/>
+                <w:szCs w:val="20"/>
+              </w:rPr>
+              <w:t>soxC</w:t>
+            </w:r>
+            <w:proofErr w:type="spellEnd"/>
+            <w:r>
+              <w:rPr>
+                <w:rFonts w:ascii="Times New Roman" w:hAnsi="Times New Roman" w:cs="Times New Roman"/>
+                <w:i/>
+                <w:sz w:val="20"/>
+                <w:szCs w:val="20"/>
+              </w:rPr>
+              <w:t xml:space="preserve"> </w:t>
+            </w:r>
+            <w:r>
+              <w:rPr>
+                <w:rFonts w:ascii="Times New Roman" w:hAnsi="Times New Roman" w:cs="Times New Roman"/>
+                <w:sz w:val="20"/>
+                <w:szCs w:val="20"/>
+              </w:rPr>
+              <w:t>(45)</w:t>
+            </w:r>
+          </w:p>
+        </w:tc>
+        <w:tc>
+          <w:tcPr>
+            <w:tcW w:w="3420" w:type="dxa"/>
+            <w:tcBorders>
+              <w:top w:val="single" w:sz="4" w:space="0" w:color="000000"/>
+              <w:bottom w:val="nil"/>
+            </w:tcBorders>
+          </w:tcPr>
+          <w:p>
+            <w:pPr>
+              <w:snapToGrid w:val="0"/>
+              <w:spacing w:line="100" w:lineRule="atLeast"/>
+              <w:rPr>
+                <w:rFonts w:ascii="Times New Roman" w:hAnsi="Times New Roman"/>
+                <w:sz w:val="20"/>
+                <w:szCs w:val="20"/>
+              </w:rPr>
+            </w:pPr>
+            <w:proofErr w:type="spellStart"/>
+            <w:r>
+              <w:rPr>
+                <w:rFonts w:ascii="Times New Roman" w:hAnsi="Times New Roman"/>
+                <w:i/>
+                <w:sz w:val="20"/>
+                <w:szCs w:val="20"/>
+              </w:rPr>
+              <w:t>Sulfurimonas</w:t>
+            </w:r>
+            <w:proofErr w:type="spellEnd"/>
+            <w:r>
+              <w:rPr>
+                <w:rFonts w:ascii="Times New Roman" w:hAnsi="Times New Roman"/>
+                <w:i/>
+                <w:sz w:val="20"/>
+                <w:szCs w:val="20"/>
+              </w:rPr>
+              <w:t xml:space="preserve"> </w:t>
+            </w:r>
+            <w:proofErr w:type="spellStart"/>
+            <w:r>
+              <w:rPr>
+                <w:rFonts w:ascii="Times New Roman" w:hAnsi="Times New Roman"/>
+                <w:i/>
+                <w:sz w:val="20"/>
+                <w:szCs w:val="20"/>
+              </w:rPr>
+              <w:t>denitrificans</w:t>
+            </w:r>
+            <w:proofErr w:type="spellEnd"/>
+            <w:r>
+              <w:rPr>
+                <w:rFonts w:ascii="Times New Roman" w:hAnsi="Times New Roman"/>
+                <w:i/>
+                <w:sz w:val="20"/>
+                <w:szCs w:val="20"/>
+              </w:rPr>
+              <w:t xml:space="preserve"> </w:t>
+            </w:r>
+            <w:r>
+              <w:rPr>
+                <w:rFonts w:ascii="Times New Roman" w:hAnsi="Times New Roman"/>
+                <w:sz w:val="20"/>
+                <w:szCs w:val="20"/>
+              </w:rPr>
+              <w:t>DSM 1251</w:t>
+            </w:r>
+          </w:p>
+        </w:tc>
+        <w:tc>
+          <w:tcPr>
+            <w:tcW w:w="1620" w:type="dxa"/>
+            <w:tcBorders>
+              <w:top w:val="single" w:sz="4" w:space="0" w:color="000000"/>
+              <w:bottom w:val="nil"/>
+            </w:tcBorders>
+          </w:tcPr>
+          <w:p>
+            <w:pPr>
+              <w:snapToGrid w:val="0"/>
+              <w:spacing w:line="100" w:lineRule="atLeast"/>
+              <w:rPr>
+                <w:rFonts w:ascii="Times New Roman" w:hAnsi="Times New Roman"/>
+                <w:sz w:val="20"/>
+                <w:szCs w:val="20"/>
+              </w:rPr>
+            </w:pPr>
+            <w:r>
+              <w:rPr>
+                <w:rFonts w:ascii="Times New Roman" w:hAnsi="Times New Roman"/>
+                <w:sz w:val="20"/>
+                <w:szCs w:val="20"/>
+              </w:rPr>
+              <w:t>YP_394569.1</w:t>
+            </w:r>
+          </w:p>
+        </w:tc>
+        <w:tc>
+          <w:tcPr>
+            <w:tcW w:w="2618" w:type="dxa"/>
+            <w:tcBorders>
+              <w:top w:val="single" w:sz="4" w:space="0" w:color="000000"/>
+              <w:bottom w:val="nil"/>
+            </w:tcBorders>
+          </w:tcPr>
+          <w:p>
+            <w:pPr>
+              <w:snapToGrid w:val="0"/>
+              <w:spacing w:line="100" w:lineRule="atLeast"/>
+              <w:rPr>
+                <w:rFonts w:ascii="Times New Roman" w:hAnsi="Times New Roman"/>
+                <w:sz w:val="20"/>
+                <w:szCs w:val="20"/>
+              </w:rPr>
+            </w:pPr>
+            <w:proofErr w:type="spellStart"/>
+            <w:r>
+              <w:rPr>
+                <w:rFonts w:ascii="Times New Roman" w:hAnsi="Times New Roman"/>
+                <w:sz w:val="20"/>
+                <w:szCs w:val="20"/>
+              </w:rPr>
+              <w:t>Sievert</w:t>
+            </w:r>
+            <w:proofErr w:type="spellEnd"/>
+            <w:r>
+              <w:rPr>
+                <w:rFonts w:ascii="Times New Roman" w:hAnsi="Times New Roman"/>
+                <w:sz w:val="20"/>
+                <w:szCs w:val="20"/>
+              </w:rPr>
+              <w:t xml:space="preserve"> </w:t>
+            </w:r>
+            <w:r>
+              <w:rPr>
+                <w:rFonts w:ascii="Times New Roman" w:hAnsi="Times New Roman"/>
+                <w:i/>
+                <w:sz w:val="20"/>
+                <w:szCs w:val="20"/>
+              </w:rPr>
+              <w:t>et al</w:t>
+            </w:r>
+            <w:r>
+              <w:rPr>
+                <w:rFonts w:ascii="Times New Roman" w:hAnsi="Times New Roman"/>
+                <w:sz w:val="20"/>
+                <w:szCs w:val="20"/>
+              </w:rPr>
+              <w:t>.</w:t>
+            </w:r>
+            <w:r>
+              <w:rPr>
+                <w:rFonts w:ascii="Times New Roman" w:hAnsi="Times New Roman"/>
+                <w:sz w:val="20"/>
+                <w:szCs w:val="20"/>
+              </w:rPr>
+              <w:t>, 2008</w:t>
+            </w:r>
+          </w:p>
+        </w:tc>
+      </w:tr>
+      <w:tr>
+        <w:trPr>
+          <w:trHeight w:val="90"/>
+        </w:trPr>
+        <w:tc>
+          <w:tcPr>
+            <w:tcW w:w="1360" w:type="dxa"/>
+            <w:vMerge/>
+            <w:tcBorders>
+              <w:top w:val="nil"/>
               <w:bottom w:val="single" w:sz="4" w:space="0" w:color="000000"/>
             </w:tcBorders>
-            <w:shd w:val="clear" w:color="auto" w:fill="auto"/>
-          </w:tcPr>
-          <w:p>
-            <w:pPr>
-              <w:snapToGrid w:val="0"/>
-              <w:spacing w:after="0" w:line="100" w:lineRule="atLeast"/>
+          </w:tcPr>
+          <w:p>
+            <w:pPr>
+              <w:snapToGrid w:val="0"/>
+              <w:spacing w:line="100" w:lineRule="atLeast"/>
+              <w:rPr>
+                <w:rFonts w:ascii="Times New Roman" w:hAnsi="Times New Roman" w:cs="Times New Roman"/>
+                <w:i/>
+                <w:sz w:val="20"/>
+                <w:szCs w:val="20"/>
+              </w:rPr>
+            </w:pPr>
+          </w:p>
+        </w:tc>
+        <w:tc>
+          <w:tcPr>
+            <w:tcW w:w="3420" w:type="dxa"/>
+            <w:tcBorders>
+              <w:top w:val="nil"/>
+              <w:bottom w:val="single" w:sz="4" w:space="0" w:color="000000"/>
+            </w:tcBorders>
+          </w:tcPr>
+          <w:p>
+            <w:pPr>
+              <w:snapToGrid w:val="0"/>
+              <w:spacing w:line="100" w:lineRule="atLeast"/>
               <w:rPr>
                 <w:rFonts w:ascii="Times New Roman" w:hAnsi="Times New Roman"/>
                 <w:sz w:val="20"/>
@@ -4694,46 +5011,432 @@
           <w:tcPr>
             <w:tcW w:w="1620" w:type="dxa"/>
             <w:tcBorders>
+              <w:top w:val="nil"/>
+              <w:bottom w:val="single" w:sz="4" w:space="0" w:color="000000"/>
+            </w:tcBorders>
+          </w:tcPr>
+          <w:p>
+            <w:pPr>
+              <w:snapToGrid w:val="0"/>
+              <w:spacing w:line="100" w:lineRule="atLeast"/>
+              <w:rPr>
+                <w:rFonts w:ascii="Times New Roman" w:hAnsi="Times New Roman"/>
+                <w:sz w:val="20"/>
+                <w:szCs w:val="20"/>
+              </w:rPr>
+            </w:pPr>
+            <w:r>
+              <w:rPr>
+                <w:rFonts w:ascii="Times New Roman" w:hAnsi="Times New Roman"/>
+                <w:sz w:val="20"/>
+                <w:szCs w:val="20"/>
+              </w:rPr>
+              <w:t>YP_390426.1</w:t>
+            </w:r>
+          </w:p>
+        </w:tc>
+        <w:tc>
+          <w:tcPr>
+            <w:tcW w:w="2618" w:type="dxa"/>
+            <w:tcBorders>
+              <w:top w:val="nil"/>
+              <w:bottom w:val="single" w:sz="4" w:space="0" w:color="000000"/>
+            </w:tcBorders>
+          </w:tcPr>
+          <w:p>
+            <w:pPr>
+              <w:snapToGrid w:val="0"/>
+              <w:spacing w:line="100" w:lineRule="atLeast"/>
+              <w:rPr>
+                <w:rFonts w:ascii="Times New Roman" w:hAnsi="Times New Roman"/>
+                <w:sz w:val="20"/>
+                <w:szCs w:val="20"/>
+              </w:rPr>
+            </w:pPr>
+            <w:r>
+              <w:rPr>
+                <w:rFonts w:ascii="Times New Roman" w:hAnsi="Times New Roman"/>
+                <w:sz w:val="20"/>
+                <w:szCs w:val="20"/>
+              </w:rPr>
+              <w:t xml:space="preserve">Scott </w:t>
+            </w:r>
+            <w:r>
+              <w:rPr>
+                <w:rFonts w:ascii="Times New Roman" w:hAnsi="Times New Roman"/>
+                <w:i/>
+                <w:sz w:val="20"/>
+                <w:szCs w:val="20"/>
+              </w:rPr>
+              <w:t>et al</w:t>
+            </w:r>
+            <w:r>
+              <w:rPr>
+                <w:rFonts w:ascii="Times New Roman" w:hAnsi="Times New Roman"/>
+                <w:sz w:val="20"/>
+                <w:szCs w:val="20"/>
+              </w:rPr>
+              <w:t>.</w:t>
+            </w:r>
+            <w:r>
+              <w:rPr>
+                <w:rFonts w:ascii="Times New Roman" w:hAnsi="Times New Roman"/>
+                <w:sz w:val="20"/>
+                <w:szCs w:val="20"/>
+              </w:rPr>
+              <w:t>, 2006</w:t>
+            </w:r>
+          </w:p>
+        </w:tc>
+      </w:tr>
+      <w:tr>
+        <w:trPr>
+          <w:trHeight w:val="90"/>
+        </w:trPr>
+        <w:tc>
+          <w:tcPr>
+            <w:tcW w:w="1360" w:type="dxa"/>
+            <w:vMerge w:val="restart"/>
+            <w:tcBorders>
               <w:top w:val="single" w:sz="4" w:space="0" w:color="000000"/>
-              <w:left w:val="single" w:sz="4" w:space="0" w:color="000000"/>
-              <w:bottom w:val="single" w:sz="4" w:space="0" w:color="000000"/>
-            </w:tcBorders>
-            <w:shd w:val="clear" w:color="auto" w:fill="auto"/>
-          </w:tcPr>
-          <w:p>
-            <w:pPr>
-              <w:snapToGrid w:val="0"/>
-              <w:spacing w:after="0" w:line="100" w:lineRule="atLeast"/>
-              <w:rPr>
-                <w:rFonts w:ascii="Times New Roman" w:hAnsi="Times New Roman"/>
-                <w:sz w:val="20"/>
-                <w:szCs w:val="20"/>
-              </w:rPr>
-            </w:pPr>
-            <w:r>
-              <w:rPr>
-                <w:rFonts w:ascii="Times New Roman" w:hAnsi="Times New Roman"/>
-                <w:sz w:val="20"/>
-                <w:szCs w:val="20"/>
-              </w:rPr>
-              <w:t>YP_390871.1</w:t>
-            </w:r>
-          </w:p>
-        </w:tc>
-        <w:tc>
-          <w:tcPr>
-            <w:tcW w:w="3060" w:type="dxa"/>
+              <w:bottom w:val="nil"/>
+            </w:tcBorders>
+          </w:tcPr>
+          <w:p>
+            <w:pPr>
+              <w:snapToGrid w:val="0"/>
+              <w:spacing w:line="100" w:lineRule="atLeast"/>
+              <w:rPr>
+                <w:rFonts w:ascii="Times New Roman" w:hAnsi="Times New Roman" w:cs="Times New Roman"/>
+                <w:i/>
+                <w:sz w:val="20"/>
+                <w:szCs w:val="20"/>
+              </w:rPr>
+            </w:pPr>
+            <w:proofErr w:type="spellStart"/>
+            <w:r>
+              <w:rPr>
+                <w:rFonts w:ascii="Times New Roman" w:hAnsi="Times New Roman" w:cs="Times New Roman"/>
+                <w:i/>
+                <w:sz w:val="20"/>
+                <w:szCs w:val="20"/>
+              </w:rPr>
+              <w:t>soxD</w:t>
+            </w:r>
+            <w:proofErr w:type="spellEnd"/>
+            <w:r>
+              <w:rPr>
+                <w:rFonts w:ascii="Times New Roman" w:hAnsi="Times New Roman" w:cs="Times New Roman"/>
+                <w:i/>
+                <w:sz w:val="20"/>
+                <w:szCs w:val="20"/>
+              </w:rPr>
+              <w:t xml:space="preserve"> </w:t>
+            </w:r>
+            <w:r>
+              <w:rPr>
+                <w:rFonts w:ascii="Times New Roman" w:hAnsi="Times New Roman" w:cs="Times New Roman"/>
+                <w:sz w:val="20"/>
+                <w:szCs w:val="20"/>
+              </w:rPr>
+              <w:t>(45)</w:t>
+            </w:r>
+          </w:p>
+        </w:tc>
+        <w:tc>
+          <w:tcPr>
+            <w:tcW w:w="3420" w:type="dxa"/>
             <w:tcBorders>
               <w:top w:val="single" w:sz="4" w:space="0" w:color="000000"/>
-              <w:left w:val="single" w:sz="4" w:space="0" w:color="000000"/>
-              <w:bottom w:val="single" w:sz="4" w:space="0" w:color="000000"/>
-              <w:right w:val="single" w:sz="4" w:space="0" w:color="000000"/>
-            </w:tcBorders>
-          </w:tcPr>
-          <w:p>
-            <w:pPr>
-              <w:snapToGrid w:val="0"/>
-              <w:spacing w:after="0" w:line="100" w:lineRule="atLeast"/>
+              <w:bottom w:val="nil"/>
+            </w:tcBorders>
+          </w:tcPr>
+          <w:p>
+            <w:pPr>
+              <w:snapToGrid w:val="0"/>
+              <w:spacing w:line="100" w:lineRule="atLeast"/>
+              <w:rPr>
+                <w:rFonts w:ascii="Times New Roman" w:hAnsi="Times New Roman"/>
+                <w:sz w:val="20"/>
+                <w:szCs w:val="20"/>
+              </w:rPr>
+            </w:pPr>
+            <w:proofErr w:type="spellStart"/>
+            <w:r>
+              <w:rPr>
+                <w:rFonts w:ascii="Times New Roman" w:hAnsi="Times New Roman"/>
+                <w:i/>
+                <w:sz w:val="20"/>
+                <w:szCs w:val="20"/>
+              </w:rPr>
+              <w:t>Sulfurimonas</w:t>
+            </w:r>
+            <w:proofErr w:type="spellEnd"/>
+            <w:r>
+              <w:rPr>
+                <w:rFonts w:ascii="Times New Roman" w:hAnsi="Times New Roman"/>
+                <w:i/>
+                <w:sz w:val="20"/>
+                <w:szCs w:val="20"/>
+              </w:rPr>
+              <w:t xml:space="preserve"> </w:t>
+            </w:r>
+            <w:proofErr w:type="spellStart"/>
+            <w:r>
+              <w:rPr>
+                <w:rFonts w:ascii="Times New Roman" w:hAnsi="Times New Roman"/>
+                <w:i/>
+                <w:sz w:val="20"/>
+                <w:szCs w:val="20"/>
+              </w:rPr>
+              <w:t>denitrificans</w:t>
+            </w:r>
+            <w:proofErr w:type="spellEnd"/>
+            <w:r>
+              <w:rPr>
+                <w:rFonts w:ascii="Times New Roman" w:hAnsi="Times New Roman"/>
+                <w:i/>
+                <w:sz w:val="20"/>
+                <w:szCs w:val="20"/>
+              </w:rPr>
+              <w:t xml:space="preserve"> </w:t>
+            </w:r>
+            <w:r>
+              <w:rPr>
+                <w:rFonts w:ascii="Times New Roman" w:hAnsi="Times New Roman"/>
+                <w:sz w:val="20"/>
+                <w:szCs w:val="20"/>
+              </w:rPr>
+              <w:t>DSM 1251</w:t>
+            </w:r>
+          </w:p>
+        </w:tc>
+        <w:tc>
+          <w:tcPr>
+            <w:tcW w:w="1620" w:type="dxa"/>
+            <w:tcBorders>
+              <w:top w:val="single" w:sz="4" w:space="0" w:color="000000"/>
+              <w:bottom w:val="nil"/>
+            </w:tcBorders>
+          </w:tcPr>
+          <w:p>
+            <w:pPr>
+              <w:snapToGrid w:val="0"/>
+              <w:spacing w:line="100" w:lineRule="atLeast"/>
+              <w:rPr>
+                <w:rFonts w:ascii="Times New Roman" w:hAnsi="Times New Roman"/>
+                <w:sz w:val="20"/>
+                <w:szCs w:val="20"/>
+              </w:rPr>
+            </w:pPr>
+            <w:r>
+              <w:rPr>
+                <w:rFonts w:ascii="Times New Roman" w:hAnsi="Times New Roman"/>
+                <w:sz w:val="20"/>
+                <w:szCs w:val="20"/>
+              </w:rPr>
+              <w:t>YP_394568.1</w:t>
+            </w:r>
+          </w:p>
+        </w:tc>
+        <w:tc>
+          <w:tcPr>
+            <w:tcW w:w="2618" w:type="dxa"/>
+            <w:tcBorders>
+              <w:top w:val="single" w:sz="4" w:space="0" w:color="000000"/>
+              <w:bottom w:val="nil"/>
+            </w:tcBorders>
+          </w:tcPr>
+          <w:p>
+            <w:pPr>
+              <w:snapToGrid w:val="0"/>
+              <w:spacing w:line="100" w:lineRule="atLeast"/>
+              <w:rPr>
+                <w:rFonts w:ascii="Times New Roman" w:hAnsi="Times New Roman"/>
+                <w:sz w:val="20"/>
+                <w:szCs w:val="20"/>
+              </w:rPr>
+            </w:pPr>
+            <w:proofErr w:type="spellStart"/>
+            <w:r>
+              <w:rPr>
+                <w:rFonts w:ascii="Times New Roman" w:hAnsi="Times New Roman"/>
+                <w:sz w:val="20"/>
+                <w:szCs w:val="20"/>
+              </w:rPr>
+              <w:t>Sievert</w:t>
+            </w:r>
+            <w:proofErr w:type="spellEnd"/>
+            <w:r>
+              <w:rPr>
+                <w:rFonts w:ascii="Times New Roman" w:hAnsi="Times New Roman"/>
+                <w:sz w:val="20"/>
+                <w:szCs w:val="20"/>
+              </w:rPr>
+              <w:t xml:space="preserve"> </w:t>
+            </w:r>
+            <w:r>
+              <w:rPr>
+                <w:rFonts w:ascii="Times New Roman" w:hAnsi="Times New Roman"/>
+                <w:i/>
+                <w:sz w:val="20"/>
+                <w:szCs w:val="20"/>
+              </w:rPr>
+              <w:t>et al</w:t>
+            </w:r>
+            <w:r>
+              <w:rPr>
+                <w:rFonts w:ascii="Times New Roman" w:hAnsi="Times New Roman"/>
+                <w:sz w:val="20"/>
+                <w:szCs w:val="20"/>
+              </w:rPr>
+              <w:t>.</w:t>
+            </w:r>
+            <w:r>
+              <w:rPr>
+                <w:rFonts w:ascii="Times New Roman" w:hAnsi="Times New Roman"/>
+                <w:sz w:val="20"/>
+                <w:szCs w:val="20"/>
+              </w:rPr>
+              <w:t>, 2008</w:t>
+            </w:r>
+          </w:p>
+        </w:tc>
+      </w:tr>
+      <w:tr>
+        <w:trPr>
+          <w:trHeight w:val="90"/>
+        </w:trPr>
+        <w:tc>
+          <w:tcPr>
+            <w:tcW w:w="1360" w:type="dxa"/>
+            <w:vMerge/>
+            <w:tcBorders>
+              <w:top w:val="nil"/>
+              <w:bottom w:val="single" w:sz="8" w:space="0" w:color="000000" w:themeColor="text1"/>
+            </w:tcBorders>
+          </w:tcPr>
+          <w:p>
+            <w:pPr>
+              <w:snapToGrid w:val="0"/>
+              <w:spacing w:line="100" w:lineRule="atLeast"/>
+              <w:rPr>
+                <w:rFonts w:ascii="Times New Roman" w:hAnsi="Times New Roman" w:cs="Times New Roman"/>
+                <w:i/>
+                <w:sz w:val="20"/>
+                <w:szCs w:val="20"/>
+              </w:rPr>
+            </w:pPr>
+          </w:p>
+        </w:tc>
+        <w:tc>
+          <w:tcPr>
+            <w:tcW w:w="3420" w:type="dxa"/>
+            <w:tcBorders>
+              <w:top w:val="nil"/>
+              <w:bottom w:val="single" w:sz="8" w:space="0" w:color="000000" w:themeColor="text1"/>
+            </w:tcBorders>
+          </w:tcPr>
+          <w:p>
+            <w:pPr>
+              <w:snapToGrid w:val="0"/>
+              <w:spacing w:line="100" w:lineRule="atLeast"/>
+              <w:rPr>
+                <w:rFonts w:ascii="Times New Roman" w:hAnsi="Times New Roman"/>
+                <w:sz w:val="20"/>
+                <w:szCs w:val="20"/>
+              </w:rPr>
+            </w:pPr>
+            <w:proofErr w:type="spellStart"/>
+            <w:r>
+              <w:rPr>
+                <w:rFonts w:ascii="Times New Roman" w:hAnsi="Times New Roman"/>
+                <w:i/>
+                <w:sz w:val="20"/>
+                <w:szCs w:val="20"/>
+              </w:rPr>
+              <w:t>Thiomicrospira</w:t>
+            </w:r>
+            <w:proofErr w:type="spellEnd"/>
+            <w:r>
+              <w:rPr>
+                <w:rFonts w:ascii="Times New Roman" w:hAnsi="Times New Roman"/>
+                <w:i/>
+                <w:sz w:val="20"/>
+                <w:szCs w:val="20"/>
+              </w:rPr>
+              <w:t xml:space="preserve"> </w:t>
+            </w:r>
+            <w:proofErr w:type="spellStart"/>
+            <w:r>
+              <w:rPr>
+                <w:rFonts w:ascii="Times New Roman" w:hAnsi="Times New Roman"/>
+                <w:i/>
+                <w:sz w:val="20"/>
+                <w:szCs w:val="20"/>
+              </w:rPr>
+              <w:t>crunogena</w:t>
+            </w:r>
+            <w:proofErr w:type="spellEnd"/>
+            <w:r>
+              <w:rPr>
+                <w:rFonts w:ascii="Times New Roman" w:hAnsi="Times New Roman"/>
+                <w:i/>
+                <w:sz w:val="20"/>
+                <w:szCs w:val="20"/>
+              </w:rPr>
+              <w:t xml:space="preserve"> </w:t>
+            </w:r>
+            <w:r>
+              <w:rPr>
+                <w:rFonts w:ascii="Times New Roman" w:hAnsi="Times New Roman"/>
+                <w:sz w:val="20"/>
+                <w:szCs w:val="20"/>
+              </w:rPr>
+              <w:t>XCL-2</w:t>
+            </w:r>
+          </w:p>
+        </w:tc>
+        <w:tc>
+          <w:tcPr>
+            <w:tcW w:w="1620" w:type="dxa"/>
+            <w:tcBorders>
+              <w:top w:val="nil"/>
+              <w:bottom w:val="single" w:sz="8" w:space="0" w:color="000000" w:themeColor="text1"/>
+            </w:tcBorders>
+          </w:tcPr>
+          <w:p>
+            <w:pPr>
+              <w:snapToGrid w:val="0"/>
+              <w:spacing w:line="100" w:lineRule="atLeast"/>
+              <w:rPr>
+                <w:rFonts w:ascii="Times New Roman" w:hAnsi="Times New Roman"/>
+                <w:sz w:val="20"/>
+                <w:szCs w:val="20"/>
+              </w:rPr>
+            </w:pPr>
+            <w:r>
+              <w:rPr>
+                <w:rFonts w:ascii="Times New Roman" w:hAnsi="Times New Roman"/>
+                <w:sz w:val="20"/>
+                <w:szCs w:val="20"/>
+              </w:rPr>
+              <w:t>YP_390427.1</w:t>
+            </w:r>
+          </w:p>
+        </w:tc>
+        <w:tc>
+          <w:tcPr>
+            <w:tcW w:w="2618" w:type="dxa"/>
+            <w:tcBorders>
+              <w:top w:val="nil"/>
+              <w:bottom w:val="single" w:sz="8" w:space="0" w:color="000000" w:themeColor="text1"/>
+            </w:tcBorders>
+          </w:tcPr>
+          <w:p>
+            <w:pPr>
+              <w:snapToGrid w:val="0"/>
+              <w:spacing w:line="100" w:lineRule="atLeast"/>
               <w:rPr>
                 <w:rFonts w:ascii="Times New Roman" w:hAnsi="Times New Roman"/>
                 <w:sz w:val="20"/>
@@ -4755,7 +5458,15 @@
                 <w:sz w:val="20"/>
                 <w:szCs w:val="20"/>
               </w:rPr>
-              <w:t>et al.</w:t>
+              <w:t>et al</w:t>
+            </w:r>
+            <w:r>
+              <w:rPr>
+                <w:rFonts w:ascii="Times New Roman" w:hAnsi="Times New Roman"/>
+                <w:sz w:val="20"/>
+                <w:szCs w:val="20"/>
+              </w:rPr>
+              <w:t>.</w:t>
             </w:r>
             <w:r>
               <w:rPr>
@@ -4776,16 +5487,14 @@
           <w:tcPr>
             <w:tcW w:w="1360" w:type="dxa"/>
             <w:tcBorders>
-              <w:top w:val="single" w:sz="4" w:space="0" w:color="000000"/>
-              <w:left w:val="single" w:sz="4" w:space="0" w:color="000000"/>
-              <w:bottom w:val="single" w:sz="4" w:space="0" w:color="000000"/>
-            </w:tcBorders>
-            <w:shd w:val="clear" w:color="auto" w:fill="auto"/>
-          </w:tcPr>
-          <w:p>
-            <w:pPr>
-              <w:snapToGrid w:val="0"/>
-              <w:spacing w:after="0" w:line="100" w:lineRule="atLeast"/>
+              <w:top w:val="single" w:sz="8" w:space="0" w:color="000000" w:themeColor="text1"/>
+              <w:bottom w:val="single" w:sz="8" w:space="0" w:color="000000" w:themeColor="text1"/>
+            </w:tcBorders>
+          </w:tcPr>
+          <w:p>
+            <w:pPr>
+              <w:snapToGrid w:val="0"/>
+              <w:spacing w:line="100" w:lineRule="atLeast"/>
               <w:rPr>
                 <w:rFonts w:ascii="Times New Roman" w:hAnsi="Times New Roman" w:cs="Times New Roman"/>
                 <w:i/>
@@ -4810,16 +5519,14 @@
           <w:tcPr>
             <w:tcW w:w="3420" w:type="dxa"/>
             <w:tcBorders>
-              <w:top w:val="single" w:sz="4" w:space="0" w:color="000000"/>
-              <w:left w:val="single" w:sz="4" w:space="0" w:color="000000"/>
-              <w:bottom w:val="single" w:sz="4" w:space="0" w:color="000000"/>
-            </w:tcBorders>
-            <w:shd w:val="clear" w:color="auto" w:fill="auto"/>
-          </w:tcPr>
-          <w:p>
-            <w:pPr>
-              <w:snapToGrid w:val="0"/>
-              <w:spacing w:after="0" w:line="100" w:lineRule="atLeast"/>
+              <w:top w:val="single" w:sz="8" w:space="0" w:color="000000" w:themeColor="text1"/>
+              <w:bottom w:val="single" w:sz="8" w:space="0" w:color="000000" w:themeColor="text1"/>
+            </w:tcBorders>
+          </w:tcPr>
+          <w:p>
+            <w:pPr>
+              <w:snapToGrid w:val="0"/>
+              <w:spacing w:line="100" w:lineRule="atLeast"/>
               <w:rPr>
                 <w:rFonts w:ascii="Times New Roman" w:hAnsi="Times New Roman"/>
                 <w:sz w:val="20"/>
@@ -4849,16 +5556,14 @@
           <w:tcPr>
             <w:tcW w:w="1620" w:type="dxa"/>
             <w:tcBorders>
-              <w:top w:val="single" w:sz="4" w:space="0" w:color="000000"/>
-              <w:left w:val="single" w:sz="4" w:space="0" w:color="000000"/>
-              <w:bottom w:val="single" w:sz="4" w:space="0" w:color="000000"/>
-            </w:tcBorders>
-            <w:shd w:val="clear" w:color="auto" w:fill="auto"/>
-          </w:tcPr>
-          <w:p>
-            <w:pPr>
-              <w:snapToGrid w:val="0"/>
-              <w:spacing w:after="0" w:line="100" w:lineRule="atLeast"/>
+              <w:top w:val="single" w:sz="8" w:space="0" w:color="000000" w:themeColor="text1"/>
+              <w:bottom w:val="single" w:sz="8" w:space="0" w:color="000000" w:themeColor="text1"/>
+            </w:tcBorders>
+          </w:tcPr>
+          <w:p>
+            <w:pPr>
+              <w:snapToGrid w:val="0"/>
+              <w:spacing w:line="100" w:lineRule="atLeast"/>
               <w:rPr>
                 <w:rFonts w:ascii="Times New Roman" w:hAnsi="Times New Roman"/>
                 <w:sz w:val="20"/>
@@ -4877,18 +5582,16 @@
         </w:tc>
         <w:tc>
           <w:tcPr>
-            <w:tcW w:w="3060" w:type="dxa"/>
-            <w:tcBorders>
-              <w:top w:val="single" w:sz="4" w:space="0" w:color="000000"/>
-              <w:left w:val="single" w:sz="4" w:space="0" w:color="000000"/>
-              <w:bottom w:val="single" w:sz="4" w:space="0" w:color="000000"/>
-              <w:right w:val="single" w:sz="4" w:space="0" w:color="000000"/>
-            </w:tcBorders>
-          </w:tcPr>
-          <w:p>
-            <w:pPr>
-              <w:snapToGrid w:val="0"/>
-              <w:spacing w:after="0" w:line="100" w:lineRule="atLeast"/>
+            <w:tcW w:w="2618" w:type="dxa"/>
+            <w:tcBorders>
+              <w:top w:val="single" w:sz="8" w:space="0" w:color="000000" w:themeColor="text1"/>
+              <w:bottom w:val="single" w:sz="8" w:space="0" w:color="000000" w:themeColor="text1"/>
+            </w:tcBorders>
+          </w:tcPr>
+          <w:p>
+            <w:pPr>
+              <w:snapToGrid w:val="0"/>
+              <w:spacing w:line="100" w:lineRule="atLeast"/>
               <w:rPr>
                 <w:rFonts w:ascii="Times New Roman" w:hAnsi="Times New Roman"/>
                 <w:sz w:val="20"/>
@@ -4910,7 +5613,15 @@
                 <w:sz w:val="20"/>
                 <w:szCs w:val="20"/>
               </w:rPr>
-              <w:t>et al.</w:t>
+              <w:t>et al</w:t>
+            </w:r>
+            <w:r>
+              <w:rPr>
+                <w:rFonts w:ascii="Times New Roman" w:hAnsi="Times New Roman"/>
+                <w:sz w:val="20"/>
+                <w:szCs w:val="20"/>
+              </w:rPr>
+              <w:t>.</w:t>
             </w:r>
             <w:r>
               <w:rPr>
@@ -5183,6 +5894,227 @@
       <w:szCs w:val="16"/>
       <w:lang w:val="en-AU" w:eastAsia="ar-SA"/>
     </w:rPr>
+  </w:style>
+  <w:style w:type="table" w:styleId="TableGrid">
+    <w:name w:val="Table Grid"/>
+    <w:basedOn w:val="TableNormal"/>
+    <w:uiPriority w:val="59"/>
+    <w:rsid w:val="00FB2F0D"/>
+    <w:pPr>
+      <w:spacing w:after="0" w:line="240" w:lineRule="auto"/>
+    </w:pPr>
+    <w:tblPr>
+      <w:tblInd w:w="0" w:type="dxa"/>
+      <w:tblBorders>
+        <w:top w:val="single" w:sz="4" w:space="0" w:color="000000" w:themeColor="text1"/>
+        <w:left w:val="single" w:sz="4" w:space="0" w:color="000000" w:themeColor="text1"/>
+        <w:bottom w:val="single" w:sz="4" w:space="0" w:color="000000" w:themeColor="text1"/>
+        <w:right w:val="single" w:sz="4" w:space="0" w:color="000000" w:themeColor="text1"/>
+        <w:insideH w:val="single" w:sz="4" w:space="0" w:color="000000" w:themeColor="text1"/>
+        <w:insideV w:val="single" w:sz="4" w:space="0" w:color="000000" w:themeColor="text1"/>
+      </w:tblBorders>
+      <w:tblCellMar>
+        <w:top w:w="0" w:type="dxa"/>
+        <w:left w:w="108" w:type="dxa"/>
+        <w:bottom w:w="0" w:type="dxa"/>
+        <w:right w:w="108" w:type="dxa"/>
+      </w:tblCellMar>
+    </w:tblPr>
+  </w:style>
+  <w:style w:type="table" w:styleId="LightList">
+    <w:name w:val="Light List"/>
+    <w:basedOn w:val="TableNormal"/>
+    <w:uiPriority w:val="61"/>
+    <w:rsid w:val="00FB2F0D"/>
+    <w:pPr>
+      <w:spacing w:after="0" w:line="240" w:lineRule="auto"/>
+    </w:pPr>
+    <w:tblPr>
+      <w:tblStyleRowBandSize w:val="1"/>
+      <w:tblStyleColBandSize w:val="1"/>
+      <w:tblInd w:w="0" w:type="dxa"/>
+      <w:tblBorders>
+        <w:top w:val="single" w:sz="8" w:space="0" w:color="000000" w:themeColor="text1"/>
+        <w:left w:val="single" w:sz="8" w:space="0" w:color="000000" w:themeColor="text1"/>
+        <w:bottom w:val="single" w:sz="8" w:space="0" w:color="000000" w:themeColor="text1"/>
+        <w:right w:val="single" w:sz="8" w:space="0" w:color="000000" w:themeColor="text1"/>
+      </w:tblBorders>
+      <w:tblCellMar>
+        <w:top w:w="0" w:type="dxa"/>
+        <w:left w:w="108" w:type="dxa"/>
+        <w:bottom w:w="0" w:type="dxa"/>
+        <w:right w:w="108" w:type="dxa"/>
+      </w:tblCellMar>
+    </w:tblPr>
+    <w:tblStylePr w:type="firstRow">
+      <w:pPr>
+        <w:spacing w:before="0" w:after="0" w:line="240" w:lineRule="auto"/>
+      </w:pPr>
+      <w:rPr>
+        <w:b/>
+        <w:bCs/>
+        <w:color w:val="FFFFFF" w:themeColor="background1"/>
+      </w:rPr>
+      <w:tblPr/>
+      <w:tcPr>
+        <w:shd w:val="clear" w:color="auto" w:fill="000000" w:themeFill="text1"/>
+      </w:tcPr>
+    </w:tblStylePr>
+    <w:tblStylePr w:type="lastRow">
+      <w:pPr>
+        <w:spacing w:before="0" w:after="0" w:line="240" w:lineRule="auto"/>
+      </w:pPr>
+      <w:rPr>
+        <w:b/>
+        <w:bCs/>
+      </w:rPr>
+      <w:tblPr/>
+      <w:tcPr>
+        <w:tcBorders>
+          <w:top w:val="double" w:sz="6" w:space="0" w:color="000000" w:themeColor="text1"/>
+          <w:left w:val="single" w:sz="8" w:space="0" w:color="000000" w:themeColor="text1"/>
+          <w:bottom w:val="single" w:sz="8" w:space="0" w:color="000000" w:themeColor="text1"/>
+          <w:right w:val="single" w:sz="8" w:space="0" w:color="000000" w:themeColor="text1"/>
+        </w:tcBorders>
+      </w:tcPr>
+    </w:tblStylePr>
+    <w:tblStylePr w:type="firstCol">
+      <w:rPr>
+        <w:b/>
+        <w:bCs/>
+      </w:rPr>
+    </w:tblStylePr>
+    <w:tblStylePr w:type="lastCol">
+      <w:rPr>
+        <w:b/>
+        <w:bCs/>
+      </w:rPr>
+    </w:tblStylePr>
+    <w:tblStylePr w:type="band1Vert">
+      <w:tblPr/>
+      <w:tcPr>
+        <w:tcBorders>
+          <w:top w:val="single" w:sz="8" w:space="0" w:color="000000" w:themeColor="text1"/>
+          <w:left w:val="single" w:sz="8" w:space="0" w:color="000000" w:themeColor="text1"/>
+          <w:bottom w:val="single" w:sz="8" w:space="0" w:color="000000" w:themeColor="text1"/>
+          <w:right w:val="single" w:sz="8" w:space="0" w:color="000000" w:themeColor="text1"/>
+        </w:tcBorders>
+      </w:tcPr>
+    </w:tblStylePr>
+    <w:tblStylePr w:type="band1Horz">
+      <w:tblPr/>
+      <w:tcPr>
+        <w:tcBorders>
+          <w:top w:val="single" w:sz="8" w:space="0" w:color="000000" w:themeColor="text1"/>
+          <w:left w:val="single" w:sz="8" w:space="0" w:color="000000" w:themeColor="text1"/>
+          <w:bottom w:val="single" w:sz="8" w:space="0" w:color="000000" w:themeColor="text1"/>
+          <w:right w:val="single" w:sz="8" w:space="0" w:color="000000" w:themeColor="text1"/>
+        </w:tcBorders>
+      </w:tcPr>
+    </w:tblStylePr>
+  </w:style>
+  <w:style w:type="table" w:styleId="LightShading">
+    <w:name w:val="Light Shading"/>
+    <w:basedOn w:val="TableNormal"/>
+    <w:uiPriority w:val="60"/>
+    <w:rsid w:val="009B2131"/>
+    <w:pPr>
+      <w:spacing w:after="0" w:line="240" w:lineRule="auto"/>
+    </w:pPr>
+    <w:rPr>
+      <w:color w:val="000000" w:themeColor="text1" w:themeShade="BF"/>
+    </w:rPr>
+    <w:tblPr>
+      <w:tblStyleRowBandSize w:val="1"/>
+      <w:tblStyleColBandSize w:val="1"/>
+      <w:tblInd w:w="0" w:type="dxa"/>
+      <w:tblBorders>
+        <w:top w:val="single" w:sz="8" w:space="0" w:color="000000" w:themeColor="text1"/>
+        <w:bottom w:val="single" w:sz="8" w:space="0" w:color="000000" w:themeColor="text1"/>
+      </w:tblBorders>
+      <w:tblCellMar>
+        <w:top w:w="0" w:type="dxa"/>
+        <w:left w:w="108" w:type="dxa"/>
+        <w:bottom w:w="0" w:type="dxa"/>
+        <w:right w:w="108" w:type="dxa"/>
+      </w:tblCellMar>
+    </w:tblPr>
+    <w:tblStylePr w:type="firstRow">
+      <w:pPr>
+        <w:spacing w:before="0" w:after="0" w:line="240" w:lineRule="auto"/>
+      </w:pPr>
+      <w:rPr>
+        <w:b/>
+        <w:bCs/>
+      </w:rPr>
+      <w:tblPr/>
+      <w:tcPr>
+        <w:tcBorders>
+          <w:top w:val="single" w:sz="8" w:space="0" w:color="000000" w:themeColor="text1"/>
+          <w:left w:val="nil"/>
+          <w:bottom w:val="single" w:sz="8" w:space="0" w:color="000000" w:themeColor="text1"/>
+          <w:right w:val="nil"/>
+          <w:insideH w:val="nil"/>
+          <w:insideV w:val="nil"/>
+        </w:tcBorders>
+      </w:tcPr>
+    </w:tblStylePr>
+    <w:tblStylePr w:type="lastRow">
+      <w:pPr>
+        <w:spacing w:before="0" w:after="0" w:line="240" w:lineRule="auto"/>
+      </w:pPr>
+      <w:rPr>
+        <w:b/>
+        <w:bCs/>
+      </w:rPr>
+      <w:tblPr/>
+      <w:tcPr>
+        <w:tcBorders>
+          <w:top w:val="single" w:sz="8" w:space="0" w:color="000000" w:themeColor="text1"/>
+          <w:left w:val="nil"/>
+          <w:bottom w:val="single" w:sz="8" w:space="0" w:color="000000" w:themeColor="text1"/>
+          <w:right w:val="nil"/>
+          <w:insideH w:val="nil"/>
+          <w:insideV w:val="nil"/>
+        </w:tcBorders>
+      </w:tcPr>
+    </w:tblStylePr>
+    <w:tblStylePr w:type="firstCol">
+      <w:rPr>
+        <w:b/>
+        <w:bCs/>
+      </w:rPr>
+    </w:tblStylePr>
+    <w:tblStylePr w:type="lastCol">
+      <w:rPr>
+        <w:b/>
+        <w:bCs/>
+      </w:rPr>
+    </w:tblStylePr>
+    <w:tblStylePr w:type="band1Vert">
+      <w:tblPr/>
+      <w:tcPr>
+        <w:tcBorders>
+          <w:left w:val="nil"/>
+          <w:right w:val="nil"/>
+          <w:insideH w:val="nil"/>
+          <w:insideV w:val="nil"/>
+        </w:tcBorders>
+        <w:shd w:val="clear" w:color="auto" w:fill="C0C0C0" w:themeFill="text1" w:themeFillTint="3F"/>
+      </w:tcPr>
+    </w:tblStylePr>
+    <w:tblStylePr w:type="band1Horz">
+      <w:tblPr/>
+      <w:tcPr>
+        <w:tcBorders>
+          <w:left w:val="nil"/>
+          <w:right w:val="nil"/>
+          <w:insideH w:val="nil"/>
+          <w:insideV w:val="nil"/>
+        </w:tcBorders>
+        <w:shd w:val="clear" w:color="auto" w:fill="C0C0C0" w:themeFill="text1" w:themeFillTint="3F"/>
+      </w:tcPr>
+    </w:tblStylePr>
   </w:style>
 </w:styles>
 </file>

</xml_diff>